<commit_message>
Update labs by Sushko
</commit_message>
<xml_diff>
--- a/Modern Management Theory/Course 4/Semester 1/Labs/Sushko/Reports/Lab 1.docx
+++ b/Modern Management Theory/Course 4/Semester 1/Labs/Sushko/Reports/Lab 1.docx
@@ -1,6 +1,6 @@
 
 <file path=word/document.xml><?xml version="1.0" encoding="utf-8"?>
-<w:document xmlns:wpc="http://schemas.microsoft.com/office/word/2010/wordprocessingCanvas" xmlns:cx="http://schemas.microsoft.com/office/drawing/2014/chartex" xmlns:cx1="http://schemas.microsoft.com/office/drawing/2015/9/8/chartex" xmlns:cx2="http://schemas.microsoft.com/office/drawing/2015/10/21/chartex" xmlns:cx3="http://schemas.microsoft.com/office/drawing/2016/5/9/chartex" xmlns:cx4="http://schemas.microsoft.com/office/drawing/2016/5/10/chartex" xmlns:cx5="http://schemas.microsoft.com/office/drawing/2016/5/11/chartex" xmlns:cx6="http://schemas.microsoft.com/office/drawing/2016/5/12/chartex" xmlns:cx7="http://schemas.microsoft.com/office/drawing/2016/5/13/chartex" xmlns:cx8="http://schemas.microsoft.com/office/drawing/2016/5/14/chartex" xmlns:mc="http://schemas.openxmlformats.org/markup-compatibility/2006" xmlns:aink="http://schemas.microsoft.com/office/drawing/2016/ink" xmlns:am3d="http://schemas.microsoft.com/office/drawing/2017/model3d" xmlns:o="urn:schemas-microsoft-com:office:office" xmlns:r="http://schemas.openxmlformats.org/officeDocument/2006/relationships" xmlns:m="http://schemas.openxmlformats.org/officeDocument/2006/math" xmlns:v="urn:schemas-microsoft-com:vml" xmlns:wp14="http://schemas.microsoft.com/office/word/2010/wordprocessingDrawing" xmlns:wp="http://schemas.openxmlformats.org/drawingml/2006/wordprocessingDrawing" xmlns:w10="urn:schemas-microsoft-com:office:word" xmlns:w="http://schemas.openxmlformats.org/wordprocessingml/2006/main" xmlns:w14="http://schemas.microsoft.com/office/word/2010/wordml" xmlns:w15="http://schemas.microsoft.com/office/word/2012/wordml" xmlns:w16cid="http://schemas.microsoft.com/office/word/2016/wordml/cid" xmlns:w16se="http://schemas.microsoft.com/office/word/2015/wordml/symex" xmlns:wpg="http://schemas.microsoft.com/office/word/2010/wordprocessingGroup" xmlns:wpi="http://schemas.microsoft.com/office/word/2010/wordprocessingInk" xmlns:wne="http://schemas.microsoft.com/office/word/2006/wordml" xmlns:wps="http://schemas.microsoft.com/office/word/2010/wordprocessingShape" mc:Ignorable="w14 w15 w16se w16cid wp14">
+<w:document xmlns:wpc="http://schemas.microsoft.com/office/word/2010/wordprocessingCanvas" xmlns:cx="http://schemas.microsoft.com/office/drawing/2014/chartex" xmlns:cx1="http://schemas.microsoft.com/office/drawing/2015/9/8/chartex" xmlns:mc="http://schemas.openxmlformats.org/markup-compatibility/2006" xmlns:o="urn:schemas-microsoft-com:office:office" xmlns:r="http://schemas.openxmlformats.org/officeDocument/2006/relationships" xmlns:m="http://schemas.openxmlformats.org/officeDocument/2006/math" xmlns:v="urn:schemas-microsoft-com:vml" xmlns:wp14="http://schemas.microsoft.com/office/word/2010/wordprocessingDrawing" xmlns:wp="http://schemas.openxmlformats.org/drawingml/2006/wordprocessingDrawing" xmlns:w10="urn:schemas-microsoft-com:office:word" xmlns:w="http://schemas.openxmlformats.org/wordprocessingml/2006/main" xmlns:w14="http://schemas.microsoft.com/office/word/2010/wordml" xmlns:w15="http://schemas.microsoft.com/office/word/2012/wordml" xmlns:w16se="http://schemas.microsoft.com/office/word/2015/wordml/symex" xmlns:wpg="http://schemas.microsoft.com/office/word/2010/wordprocessingGroup" xmlns:wpi="http://schemas.microsoft.com/office/word/2010/wordprocessingInk" xmlns:wne="http://schemas.microsoft.com/office/word/2006/wordml" xmlns:wps="http://schemas.microsoft.com/office/word/2010/wordprocessingShape" mc:Ignorable="w14 w15 w16se wp14">
   <w:body>
     <w:p>
       <w:pPr>
@@ -323,16 +323,7 @@
           <w:szCs w:val="28"/>
           <w:lang w:val="uk-UA"/>
         </w:rPr>
-        <w:t>Виконав</w:t>
-      </w:r>
-      <w:r>
-        <w:rPr>
-          <w:rFonts w:ascii="Times New Roman" w:hAnsi="Times New Roman" w:cs="Times New Roman"/>
-          <w:sz w:val="28"/>
-          <w:szCs w:val="28"/>
-          <w:lang w:val="uk-UA"/>
-        </w:rPr>
-        <w:t>:</w:t>
+        <w:t>Виконала:</w:t>
       </w:r>
     </w:p>
     <w:p>
@@ -354,16 +345,7 @@
           <w:szCs w:val="28"/>
           <w:lang w:val="uk-UA"/>
         </w:rPr>
-        <w:t>студент</w:t>
-      </w:r>
-      <w:r>
-        <w:rPr>
-          <w:rFonts w:ascii="Times New Roman" w:hAnsi="Times New Roman" w:cs="Times New Roman"/>
-          <w:sz w:val="28"/>
-          <w:szCs w:val="28"/>
-          <w:lang w:val="uk-UA"/>
-        </w:rPr>
-        <w:t xml:space="preserve"> групи КН-36а</w:t>
+        <w:t>студентка групи КН-36а</w:t>
       </w:r>
     </w:p>
     <w:p>
@@ -385,18 +367,7 @@
           <w:szCs w:val="28"/>
           <w:lang w:val="uk-UA"/>
         </w:rPr>
-        <w:t xml:space="preserve">Кулик В. </w:t>
-      </w:r>
-      <w:bookmarkStart w:id="0" w:name="_GoBack"/>
-      <w:bookmarkEnd w:id="0"/>
-      <w:r>
-        <w:rPr>
-          <w:rFonts w:ascii="Times New Roman" w:hAnsi="Times New Roman" w:cs="Times New Roman"/>
-          <w:sz w:val="28"/>
-          <w:szCs w:val="28"/>
-          <w:lang w:val="uk-UA"/>
-        </w:rPr>
-        <w:t>В.</w:t>
+        <w:t>Сушко В. В.</w:t>
       </w:r>
     </w:p>
     <w:p>
@@ -732,16 +703,56 @@
           <w:szCs w:val="28"/>
           <w:lang w:val="uk-UA"/>
         </w:rPr>
-        <w:t xml:space="preserve">ації натискаємо кнопку SmartArt. </w:t>
-      </w:r>
-      <w:r>
-        <w:rPr>
-          <w:rFonts w:ascii="Times New Roman" w:hAnsi="Times New Roman" w:cs="Times New Roman"/>
-          <w:sz w:val="28"/>
-          <w:szCs w:val="28"/>
-          <w:lang w:val="uk-UA"/>
-        </w:rPr>
-        <w:t xml:space="preserve">У колекції Вибір рисунка SmartArt натискаємо кнопку Ієрархія, після цього </w:t>
+        <w:t xml:space="preserve">ації натискаємо кнопку </w:t>
+      </w:r>
+      <w:proofErr w:type="spellStart"/>
+      <w:r>
+        <w:rPr>
+          <w:rFonts w:ascii="Times New Roman" w:hAnsi="Times New Roman" w:cs="Times New Roman"/>
+          <w:sz w:val="28"/>
+          <w:szCs w:val="28"/>
+          <w:lang w:val="uk-UA"/>
+        </w:rPr>
+        <w:t>SmartArt</w:t>
+      </w:r>
+      <w:proofErr w:type="spellEnd"/>
+      <w:r>
+        <w:rPr>
+          <w:rFonts w:ascii="Times New Roman" w:hAnsi="Times New Roman" w:cs="Times New Roman"/>
+          <w:sz w:val="28"/>
+          <w:szCs w:val="28"/>
+          <w:lang w:val="uk-UA"/>
+        </w:rPr>
+        <w:t xml:space="preserve">. </w:t>
+      </w:r>
+      <w:r>
+        <w:rPr>
+          <w:rFonts w:ascii="Times New Roman" w:hAnsi="Times New Roman" w:cs="Times New Roman"/>
+          <w:sz w:val="28"/>
+          <w:szCs w:val="28"/>
+          <w:lang w:val="uk-UA"/>
+        </w:rPr>
+        <w:t xml:space="preserve">У колекції Вибір рисунка </w:t>
+      </w:r>
+      <w:proofErr w:type="spellStart"/>
+      <w:r>
+        <w:rPr>
+          <w:rFonts w:ascii="Times New Roman" w:hAnsi="Times New Roman" w:cs="Times New Roman"/>
+          <w:sz w:val="28"/>
+          <w:szCs w:val="28"/>
+          <w:lang w:val="uk-UA"/>
+        </w:rPr>
+        <w:t>SmartArt</w:t>
+      </w:r>
+      <w:proofErr w:type="spellEnd"/>
+      <w:r>
+        <w:rPr>
+          <w:rFonts w:ascii="Times New Roman" w:hAnsi="Times New Roman" w:cs="Times New Roman"/>
+          <w:sz w:val="28"/>
+          <w:szCs w:val="28"/>
+          <w:lang w:val="uk-UA"/>
+        </w:rPr>
+        <w:t xml:space="preserve"> натискаємо кнопку Ієрархія, після цього </w:t>
       </w:r>
       <w:r>
         <w:rPr>
@@ -835,7 +846,27 @@
           <w:szCs w:val="28"/>
           <w:lang w:val="uk-UA"/>
         </w:rPr>
-        <w:t xml:space="preserve"> У контекстних інструментах Робота з рисунками SmartArt на вкладці Конструктор у групі Створити об’єкт – натискаємо на стрілку </w:t>
+        <w:t xml:space="preserve"> У контекстних інструментах Робота з рисунками </w:t>
+      </w:r>
+      <w:proofErr w:type="spellStart"/>
+      <w:r>
+        <w:rPr>
+          <w:rFonts w:ascii="Times New Roman" w:hAnsi="Times New Roman" w:cs="Times New Roman"/>
+          <w:sz w:val="28"/>
+          <w:szCs w:val="28"/>
+          <w:lang w:val="uk-UA"/>
+        </w:rPr>
+        <w:t>SmartArt</w:t>
+      </w:r>
+      <w:proofErr w:type="spellEnd"/>
+      <w:r>
+        <w:rPr>
+          <w:rFonts w:ascii="Times New Roman" w:hAnsi="Times New Roman" w:cs="Times New Roman"/>
+          <w:sz w:val="28"/>
+          <w:szCs w:val="28"/>
+          <w:lang w:val="uk-UA"/>
+        </w:rPr>
+        <w:t xml:space="preserve"> на вкладці Конструктор у групі Створити об’єкт – натискаємо на стрілку </w:t>
       </w:r>
       <w:r>
         <w:rPr>
@@ -945,6 +976,7 @@
         </w:rPr>
         <w:t xml:space="preserve">В результаті проведення всіх вище описаних дій отримуємо організаційну діаграму </w:t>
       </w:r>
+      <w:proofErr w:type="spellStart"/>
       <w:r>
         <w:rPr>
           <w:rFonts w:ascii="Times New Roman" w:eastAsia="Times New Roman" w:hAnsi="Times New Roman" w:cs="Times New Roman"/>
@@ -953,7 +985,40 @@
           <w:szCs w:val="28"/>
           <w:lang w:val="uk-UA"/>
         </w:rPr>
-        <w:t>SmartArt на прикладі компанії MedX (рис. 1).</w:t>
+        <w:t>SmartArt</w:t>
+      </w:r>
+      <w:proofErr w:type="spellEnd"/>
+      <w:r>
+        <w:rPr>
+          <w:rFonts w:ascii="Times New Roman" w:eastAsia="Times New Roman" w:hAnsi="Times New Roman" w:cs="Times New Roman"/>
+          <w:bCs/>
+          <w:sz w:val="28"/>
+          <w:szCs w:val="28"/>
+          <w:lang w:val="uk-UA"/>
+        </w:rPr>
+        <w:t xml:space="preserve"> на прикладі компанії </w:t>
+      </w:r>
+      <w:proofErr w:type="spellStart"/>
+      <w:r>
+        <w:rPr>
+          <w:rFonts w:ascii="Times New Roman" w:eastAsia="Times New Roman" w:hAnsi="Times New Roman" w:cs="Times New Roman"/>
+          <w:bCs/>
+          <w:sz w:val="28"/>
+          <w:szCs w:val="28"/>
+          <w:lang w:val="uk-UA"/>
+        </w:rPr>
+        <w:t>MedX</w:t>
+      </w:r>
+      <w:proofErr w:type="spellEnd"/>
+      <w:r>
+        <w:rPr>
+          <w:rFonts w:ascii="Times New Roman" w:eastAsia="Times New Roman" w:hAnsi="Times New Roman" w:cs="Times New Roman"/>
+          <w:bCs/>
+          <w:sz w:val="28"/>
+          <w:szCs w:val="28"/>
+          <w:lang w:val="uk-UA"/>
+        </w:rPr>
+        <w:t xml:space="preserve"> (рис. 1).</w:t>
       </w:r>
     </w:p>
     <w:p>
@@ -1317,7 +1382,7 @@
           <w:noProof/>
           <w:sz w:val="28"/>
           <w:szCs w:val="28"/>
-          <w:lang w:val="en-US"/>
+          <w:lang w:eastAsia="ru-RU"/>
         </w:rPr>
         <w:drawing>
           <wp:inline distT="0" distB="0" distL="0" distR="0" wp14:anchorId="207713F1" wp14:editId="39E2E8E6">
@@ -1335,7 +1400,7 @@
                     <pic:cNvPicPr/>
                   </pic:nvPicPr>
                   <pic:blipFill>
-                    <a:blip r:embed="rId7"/>
+                    <a:blip r:embed="rId5"/>
                     <a:stretch>
                       <a:fillRect/>
                     </a:stretch>
@@ -1428,8 +1493,9 @@
           <w:szCs w:val="28"/>
           <w:lang w:val="uk-UA"/>
         </w:rPr>
-        <w:t>Visio на прикладі компанії MedX</w:t>
-      </w:r>
+        <w:t xml:space="preserve">Visio на прикладі компанії </w:t>
+      </w:r>
+      <w:proofErr w:type="spellStart"/>
       <w:r>
         <w:rPr>
           <w:rFonts w:ascii="Times New Roman" w:eastAsia="Times New Roman" w:hAnsi="Times New Roman" w:cs="Times New Roman"/>
@@ -1438,6 +1504,17 @@
           <w:szCs w:val="28"/>
           <w:lang w:val="uk-UA"/>
         </w:rPr>
+        <w:t>MedX</w:t>
+      </w:r>
+      <w:proofErr w:type="spellEnd"/>
+      <w:r>
+        <w:rPr>
+          <w:rFonts w:ascii="Times New Roman" w:eastAsia="Times New Roman" w:hAnsi="Times New Roman" w:cs="Times New Roman"/>
+          <w:bCs/>
+          <w:sz w:val="28"/>
+          <w:szCs w:val="28"/>
+          <w:lang w:val="uk-UA"/>
+        </w:rPr>
         <w:t xml:space="preserve"> (рис. 3</w:t>
       </w:r>
       <w:r>
@@ -1504,7 +1581,73 @@
           <w:szCs w:val="28"/>
           <w:lang w:val="uk-UA"/>
         </w:rPr>
-        <w:t xml:space="preserve"> Побудова організаційної структури у форматі функціональної моделі СА ERwin Process Modeler </w:t>
+        <w:t xml:space="preserve"> Побудова організаційної структури у форматі функціональної моделі СА </w:t>
+      </w:r>
+      <w:proofErr w:type="spellStart"/>
+      <w:r>
+        <w:rPr>
+          <w:rFonts w:ascii="Times New Roman" w:hAnsi="Times New Roman" w:cs="Times New Roman"/>
+          <w:b/>
+          <w:sz w:val="28"/>
+          <w:szCs w:val="28"/>
+          <w:lang w:val="uk-UA"/>
+        </w:rPr>
+        <w:t>ERwin</w:t>
+      </w:r>
+      <w:proofErr w:type="spellEnd"/>
+      <w:r>
+        <w:rPr>
+          <w:rFonts w:ascii="Times New Roman" w:hAnsi="Times New Roman" w:cs="Times New Roman"/>
+          <w:b/>
+          <w:sz w:val="28"/>
+          <w:szCs w:val="28"/>
+          <w:lang w:val="uk-UA"/>
+        </w:rPr>
+        <w:t xml:space="preserve"> </w:t>
+      </w:r>
+      <w:proofErr w:type="spellStart"/>
+      <w:r>
+        <w:rPr>
+          <w:rFonts w:ascii="Times New Roman" w:hAnsi="Times New Roman" w:cs="Times New Roman"/>
+          <w:b/>
+          <w:sz w:val="28"/>
+          <w:szCs w:val="28"/>
+          <w:lang w:val="uk-UA"/>
+        </w:rPr>
+        <w:t>Process</w:t>
+      </w:r>
+      <w:proofErr w:type="spellEnd"/>
+      <w:r>
+        <w:rPr>
+          <w:rFonts w:ascii="Times New Roman" w:hAnsi="Times New Roman" w:cs="Times New Roman"/>
+          <w:b/>
+          <w:sz w:val="28"/>
+          <w:szCs w:val="28"/>
+          <w:lang w:val="uk-UA"/>
+        </w:rPr>
+        <w:t xml:space="preserve"> </w:t>
+      </w:r>
+      <w:proofErr w:type="spellStart"/>
+      <w:r>
+        <w:rPr>
+          <w:rFonts w:ascii="Times New Roman" w:hAnsi="Times New Roman" w:cs="Times New Roman"/>
+          <w:b/>
+          <w:sz w:val="28"/>
+          <w:szCs w:val="28"/>
+          <w:lang w:val="uk-UA"/>
+        </w:rPr>
+        <w:t>Modeler</w:t>
+      </w:r>
+      <w:proofErr w:type="spellEnd"/>
+      <w:r>
+        <w:rPr>
+          <w:rFonts w:ascii="Times New Roman" w:hAnsi="Times New Roman" w:cs="Times New Roman"/>
+          <w:b/>
+          <w:sz w:val="28"/>
+          <w:szCs w:val="28"/>
+          <w:lang w:val="uk-UA"/>
+        </w:rPr>
+        <w:t xml:space="preserve"> </w:t>
       </w:r>
     </w:p>
     <w:p>
@@ -1551,6 +1694,7 @@
           <w:lang w:val="uk-UA"/>
         </w:rPr>
       </w:pPr>
+      <w:proofErr w:type="spellStart"/>
       <w:r>
         <w:rPr>
           <w:rFonts w:ascii="Times New Roman" w:hAnsi="Times New Roman"/>
@@ -1558,7 +1702,57 @@
           <w:szCs w:val="28"/>
           <w:lang w:val="uk-UA"/>
         </w:rPr>
-        <w:t xml:space="preserve">Role Group Dictionary (рис.4), в якому описані головні відділи та </w:t>
+        <w:t>Role</w:t>
+      </w:r>
+      <w:proofErr w:type="spellEnd"/>
+      <w:r>
+        <w:rPr>
+          <w:rFonts w:ascii="Times New Roman" w:hAnsi="Times New Roman"/>
+          <w:sz w:val="28"/>
+          <w:szCs w:val="28"/>
+          <w:lang w:val="uk-UA"/>
+        </w:rPr>
+        <w:t xml:space="preserve"> </w:t>
+      </w:r>
+      <w:proofErr w:type="spellStart"/>
+      <w:r>
+        <w:rPr>
+          <w:rFonts w:ascii="Times New Roman" w:hAnsi="Times New Roman"/>
+          <w:sz w:val="28"/>
+          <w:szCs w:val="28"/>
+          <w:lang w:val="uk-UA"/>
+        </w:rPr>
+        <w:t>Group</w:t>
+      </w:r>
+      <w:proofErr w:type="spellEnd"/>
+      <w:r>
+        <w:rPr>
+          <w:rFonts w:ascii="Times New Roman" w:hAnsi="Times New Roman"/>
+          <w:sz w:val="28"/>
+          <w:szCs w:val="28"/>
+          <w:lang w:val="uk-UA"/>
+        </w:rPr>
+        <w:t xml:space="preserve"> </w:t>
+      </w:r>
+      <w:proofErr w:type="spellStart"/>
+      <w:r>
+        <w:rPr>
+          <w:rFonts w:ascii="Times New Roman" w:hAnsi="Times New Roman"/>
+          <w:sz w:val="28"/>
+          <w:szCs w:val="28"/>
+          <w:lang w:val="uk-UA"/>
+        </w:rPr>
+        <w:t>Dictionary</w:t>
+      </w:r>
+      <w:proofErr w:type="spellEnd"/>
+      <w:r>
+        <w:rPr>
+          <w:rFonts w:ascii="Times New Roman" w:hAnsi="Times New Roman"/>
+          <w:sz w:val="28"/>
+          <w:szCs w:val="28"/>
+          <w:lang w:val="uk-UA"/>
+        </w:rPr>
+        <w:t xml:space="preserve"> (рис.4), в якому описані головні відділи та </w:t>
       </w:r>
     </w:p>
     <w:p>
@@ -1606,6 +1800,7 @@
           <w:lang w:val="uk-UA"/>
         </w:rPr>
       </w:pPr>
+      <w:proofErr w:type="spellStart"/>
       <w:r>
         <w:rPr>
           <w:rFonts w:ascii="Times New Roman" w:hAnsi="Times New Roman"/>
@@ -1614,7 +1809,37 @@
           <w:lang w:val="uk-UA"/>
         </w:rPr>
         <w:lastRenderedPageBreak/>
-        <w:t xml:space="preserve">Role Dictionary (рис.5),  в якому описуються всі посади, які існують у фірмі, до якої групи вони відносяться, степінь їх важливості, а також фігуру, яка визначає посаду, </w:t>
+        <w:t>Role</w:t>
+      </w:r>
+      <w:proofErr w:type="spellEnd"/>
+      <w:r>
+        <w:rPr>
+          <w:rFonts w:ascii="Times New Roman" w:hAnsi="Times New Roman"/>
+          <w:sz w:val="28"/>
+          <w:szCs w:val="28"/>
+          <w:lang w:val="uk-UA"/>
+        </w:rPr>
+        <w:t xml:space="preserve"> </w:t>
+      </w:r>
+      <w:proofErr w:type="spellStart"/>
+      <w:r>
+        <w:rPr>
+          <w:rFonts w:ascii="Times New Roman" w:hAnsi="Times New Roman"/>
+          <w:sz w:val="28"/>
+          <w:szCs w:val="28"/>
+          <w:lang w:val="uk-UA"/>
+        </w:rPr>
+        <w:t>Dictionary</w:t>
+      </w:r>
+      <w:proofErr w:type="spellEnd"/>
+      <w:r>
+        <w:rPr>
+          <w:rFonts w:ascii="Times New Roman" w:hAnsi="Times New Roman"/>
+          <w:sz w:val="28"/>
+          <w:szCs w:val="28"/>
+          <w:lang w:val="uk-UA"/>
+        </w:rPr>
+        <w:t xml:space="preserve"> (рис.5),  в якому описуються всі посади, які існують у фірмі, до якої групи вони відносяться, степінь їх важливості, а також фігуру, яка визначає посаду, </w:t>
       </w:r>
     </w:p>
     <w:p>
@@ -1630,6 +1855,7 @@
           <w:lang w:val="uk-UA"/>
         </w:rPr>
       </w:pPr>
+      <w:proofErr w:type="spellStart"/>
       <w:r>
         <w:rPr>
           <w:rFonts w:ascii="Times New Roman" w:hAnsi="Times New Roman"/>
@@ -1637,7 +1863,37 @@
           <w:szCs w:val="28"/>
           <w:lang w:val="uk-UA"/>
         </w:rPr>
-        <w:t>Resource Dictionary, в який ми вносимо всіх працівників і визначаємо до якого відділу вони належать. (рис.6).</w:t>
+        <w:t>Resource</w:t>
+      </w:r>
+      <w:proofErr w:type="spellEnd"/>
+      <w:r>
+        <w:rPr>
+          <w:rFonts w:ascii="Times New Roman" w:hAnsi="Times New Roman"/>
+          <w:sz w:val="28"/>
+          <w:szCs w:val="28"/>
+          <w:lang w:val="uk-UA"/>
+        </w:rPr>
+        <w:t xml:space="preserve"> </w:t>
+      </w:r>
+      <w:proofErr w:type="spellStart"/>
+      <w:r>
+        <w:rPr>
+          <w:rFonts w:ascii="Times New Roman" w:hAnsi="Times New Roman"/>
+          <w:sz w:val="28"/>
+          <w:szCs w:val="28"/>
+          <w:lang w:val="uk-UA"/>
+        </w:rPr>
+        <w:t>Dictionary</w:t>
+      </w:r>
+      <w:proofErr w:type="spellEnd"/>
+      <w:r>
+        <w:rPr>
+          <w:rFonts w:ascii="Times New Roman" w:hAnsi="Times New Roman"/>
+          <w:sz w:val="28"/>
+          <w:szCs w:val="28"/>
+          <w:lang w:val="uk-UA"/>
+        </w:rPr>
+        <w:t>, в який ми вносимо всіх працівників і визначаємо до якого відділу вони належать. (рис.6).</w:t>
       </w:r>
     </w:p>
     <w:p>
@@ -1660,7 +1916,147 @@
           <w:szCs w:val="28"/>
           <w:lang w:val="uk-UA"/>
         </w:rPr>
-        <w:t>Після заповнення всіх дані будуємо модель, вибираємо в меню Diagram/Add Organization Chart. У вікні «Organization Chart Wizard»  вказуємо назву, ім’я автора діаграми, групу ролей і роль для верхнього рівня ієрархічного дерева для побудови організаційної моделі (рис. 7).</w:t>
+        <w:t xml:space="preserve">Після заповнення всіх дані будуємо модель, вибираємо в меню </w:t>
+      </w:r>
+      <w:proofErr w:type="spellStart"/>
+      <w:r>
+        <w:rPr>
+          <w:rFonts w:ascii="Times New Roman" w:hAnsi="Times New Roman"/>
+          <w:sz w:val="28"/>
+          <w:szCs w:val="28"/>
+          <w:lang w:val="uk-UA"/>
+        </w:rPr>
+        <w:t>Diagram</w:t>
+      </w:r>
+      <w:proofErr w:type="spellEnd"/>
+      <w:r>
+        <w:rPr>
+          <w:rFonts w:ascii="Times New Roman" w:hAnsi="Times New Roman"/>
+          <w:sz w:val="28"/>
+          <w:szCs w:val="28"/>
+          <w:lang w:val="uk-UA"/>
+        </w:rPr>
+        <w:t>/</w:t>
+      </w:r>
+      <w:proofErr w:type="spellStart"/>
+      <w:r>
+        <w:rPr>
+          <w:rFonts w:ascii="Times New Roman" w:hAnsi="Times New Roman"/>
+          <w:sz w:val="28"/>
+          <w:szCs w:val="28"/>
+          <w:lang w:val="uk-UA"/>
+        </w:rPr>
+        <w:t>Add</w:t>
+      </w:r>
+      <w:proofErr w:type="spellEnd"/>
+      <w:r>
+        <w:rPr>
+          <w:rFonts w:ascii="Times New Roman" w:hAnsi="Times New Roman"/>
+          <w:sz w:val="28"/>
+          <w:szCs w:val="28"/>
+          <w:lang w:val="uk-UA"/>
+        </w:rPr>
+        <w:t xml:space="preserve"> </w:t>
+      </w:r>
+      <w:proofErr w:type="spellStart"/>
+      <w:r>
+        <w:rPr>
+          <w:rFonts w:ascii="Times New Roman" w:hAnsi="Times New Roman"/>
+          <w:sz w:val="28"/>
+          <w:szCs w:val="28"/>
+          <w:lang w:val="uk-UA"/>
+        </w:rPr>
+        <w:t>Organization</w:t>
+      </w:r>
+      <w:proofErr w:type="spellEnd"/>
+      <w:r>
+        <w:rPr>
+          <w:rFonts w:ascii="Times New Roman" w:hAnsi="Times New Roman"/>
+          <w:sz w:val="28"/>
+          <w:szCs w:val="28"/>
+          <w:lang w:val="uk-UA"/>
+        </w:rPr>
+        <w:t xml:space="preserve"> </w:t>
+      </w:r>
+      <w:proofErr w:type="spellStart"/>
+      <w:r>
+        <w:rPr>
+          <w:rFonts w:ascii="Times New Roman" w:hAnsi="Times New Roman"/>
+          <w:sz w:val="28"/>
+          <w:szCs w:val="28"/>
+          <w:lang w:val="uk-UA"/>
+        </w:rPr>
+        <w:t>Chart</w:t>
+      </w:r>
+      <w:proofErr w:type="spellEnd"/>
+      <w:r>
+        <w:rPr>
+          <w:rFonts w:ascii="Times New Roman" w:hAnsi="Times New Roman"/>
+          <w:sz w:val="28"/>
+          <w:szCs w:val="28"/>
+          <w:lang w:val="uk-UA"/>
+        </w:rPr>
+        <w:t>. У вікні «</w:t>
+      </w:r>
+      <w:proofErr w:type="spellStart"/>
+      <w:r>
+        <w:rPr>
+          <w:rFonts w:ascii="Times New Roman" w:hAnsi="Times New Roman"/>
+          <w:sz w:val="28"/>
+          <w:szCs w:val="28"/>
+          <w:lang w:val="uk-UA"/>
+        </w:rPr>
+        <w:t>Organization</w:t>
+      </w:r>
+      <w:proofErr w:type="spellEnd"/>
+      <w:r>
+        <w:rPr>
+          <w:rFonts w:ascii="Times New Roman" w:hAnsi="Times New Roman"/>
+          <w:sz w:val="28"/>
+          <w:szCs w:val="28"/>
+          <w:lang w:val="uk-UA"/>
+        </w:rPr>
+        <w:t xml:space="preserve"> </w:t>
+      </w:r>
+      <w:proofErr w:type="spellStart"/>
+      <w:r>
+        <w:rPr>
+          <w:rFonts w:ascii="Times New Roman" w:hAnsi="Times New Roman"/>
+          <w:sz w:val="28"/>
+          <w:szCs w:val="28"/>
+          <w:lang w:val="uk-UA"/>
+        </w:rPr>
+        <w:t>Chart</w:t>
+      </w:r>
+      <w:proofErr w:type="spellEnd"/>
+      <w:r>
+        <w:rPr>
+          <w:rFonts w:ascii="Times New Roman" w:hAnsi="Times New Roman"/>
+          <w:sz w:val="28"/>
+          <w:szCs w:val="28"/>
+          <w:lang w:val="uk-UA"/>
+        </w:rPr>
+        <w:t xml:space="preserve"> </w:t>
+      </w:r>
+      <w:proofErr w:type="spellStart"/>
+      <w:r>
+        <w:rPr>
+          <w:rFonts w:ascii="Times New Roman" w:hAnsi="Times New Roman"/>
+          <w:sz w:val="28"/>
+          <w:szCs w:val="28"/>
+          <w:lang w:val="uk-UA"/>
+        </w:rPr>
+        <w:t>Wizard</w:t>
+      </w:r>
+      <w:proofErr w:type="spellEnd"/>
+      <w:r>
+        <w:rPr>
+          <w:rFonts w:ascii="Times New Roman" w:hAnsi="Times New Roman"/>
+          <w:sz w:val="28"/>
+          <w:szCs w:val="28"/>
+          <w:lang w:val="uk-UA"/>
+        </w:rPr>
+        <w:t>»  вказуємо назву, ім’я автора діаграми, групу ролей і роль для верхнього рівня ієрархічного дерева для побудови організаційної моделі (рис. 7).</w:t>
       </w:r>
     </w:p>
     <w:p>
@@ -1692,7 +2088,7 @@
       <w:r>
         <w:rPr>
           <w:noProof/>
-          <w:lang w:val="en-US"/>
+          <w:lang w:eastAsia="ru-RU"/>
         </w:rPr>
         <w:drawing>
           <wp:inline distT="0" distB="0" distL="0" distR="0" wp14:anchorId="60E1CE85" wp14:editId="51DEFEF4">
@@ -1710,7 +2106,7 @@
                     <pic:cNvPicPr/>
                   </pic:nvPicPr>
                   <pic:blipFill rotWithShape="1">
-                    <a:blip r:embed="rId8"/>
+                    <a:blip r:embed="rId6"/>
                     <a:srcRect r="20933"/>
                     <a:stretch/>
                   </pic:blipFill>
@@ -1779,8 +2175,59 @@
           <w:szCs w:val="28"/>
           <w:lang w:val="uk-UA"/>
         </w:rPr>
-        <w:t xml:space="preserve"> Role Group Dictionary</w:t>
-      </w:r>
+        <w:t xml:space="preserve"> </w:t>
+      </w:r>
+      <w:proofErr w:type="spellStart"/>
+      <w:r>
+        <w:rPr>
+          <w:rFonts w:ascii="Times New Roman" w:hAnsi="Times New Roman" w:cs="Times New Roman"/>
+          <w:sz w:val="28"/>
+          <w:szCs w:val="28"/>
+          <w:lang w:val="uk-UA"/>
+        </w:rPr>
+        <w:t>Role</w:t>
+      </w:r>
+      <w:proofErr w:type="spellEnd"/>
+      <w:r>
+        <w:rPr>
+          <w:rFonts w:ascii="Times New Roman" w:hAnsi="Times New Roman" w:cs="Times New Roman"/>
+          <w:sz w:val="28"/>
+          <w:szCs w:val="28"/>
+          <w:lang w:val="uk-UA"/>
+        </w:rPr>
+        <w:t xml:space="preserve"> </w:t>
+      </w:r>
+      <w:proofErr w:type="spellStart"/>
+      <w:r>
+        <w:rPr>
+          <w:rFonts w:ascii="Times New Roman" w:hAnsi="Times New Roman" w:cs="Times New Roman"/>
+          <w:sz w:val="28"/>
+          <w:szCs w:val="28"/>
+          <w:lang w:val="uk-UA"/>
+        </w:rPr>
+        <w:t>Group</w:t>
+      </w:r>
+      <w:proofErr w:type="spellEnd"/>
+      <w:r>
+        <w:rPr>
+          <w:rFonts w:ascii="Times New Roman" w:hAnsi="Times New Roman" w:cs="Times New Roman"/>
+          <w:sz w:val="28"/>
+          <w:szCs w:val="28"/>
+          <w:lang w:val="uk-UA"/>
+        </w:rPr>
+        <w:t xml:space="preserve"> </w:t>
+      </w:r>
+      <w:proofErr w:type="spellStart"/>
+      <w:r>
+        <w:rPr>
+          <w:rFonts w:ascii="Times New Roman" w:hAnsi="Times New Roman" w:cs="Times New Roman"/>
+          <w:sz w:val="28"/>
+          <w:szCs w:val="28"/>
+          <w:lang w:val="uk-UA"/>
+        </w:rPr>
+        <w:t>Dictionary</w:t>
+      </w:r>
+      <w:proofErr w:type="spellEnd"/>
     </w:p>
     <w:p>
       <w:pPr>
@@ -1812,7 +2259,7 @@
       <w:r>
         <w:rPr>
           <w:noProof/>
-          <w:lang w:val="en-US"/>
+          <w:lang w:eastAsia="ru-RU"/>
         </w:rPr>
         <w:drawing>
           <wp:inline distT="0" distB="0" distL="0" distR="0" wp14:anchorId="273BBA0A" wp14:editId="588AF6CE">
@@ -1830,7 +2277,7 @@
                     <pic:cNvPicPr/>
                   </pic:nvPicPr>
                   <pic:blipFill rotWithShape="1">
-                    <a:blip r:embed="rId9"/>
+                    <a:blip r:embed="rId7"/>
                     <a:srcRect r="19711"/>
                     <a:stretch/>
                   </pic:blipFill>
@@ -1911,8 +2358,39 @@
           <w:szCs w:val="28"/>
           <w:lang w:val="uk-UA"/>
         </w:rPr>
-        <w:t xml:space="preserve"> Role Dictionary</w:t>
-      </w:r>
+        <w:t xml:space="preserve"> </w:t>
+      </w:r>
+      <w:proofErr w:type="spellStart"/>
+      <w:r>
+        <w:rPr>
+          <w:rFonts w:ascii="Times New Roman" w:hAnsi="Times New Roman" w:cs="Times New Roman"/>
+          <w:sz w:val="28"/>
+          <w:szCs w:val="28"/>
+          <w:lang w:val="uk-UA"/>
+        </w:rPr>
+        <w:t>Role</w:t>
+      </w:r>
+      <w:proofErr w:type="spellEnd"/>
+      <w:r>
+        <w:rPr>
+          <w:rFonts w:ascii="Times New Roman" w:hAnsi="Times New Roman" w:cs="Times New Roman"/>
+          <w:sz w:val="28"/>
+          <w:szCs w:val="28"/>
+          <w:lang w:val="uk-UA"/>
+        </w:rPr>
+        <w:t xml:space="preserve"> </w:t>
+      </w:r>
+      <w:proofErr w:type="spellStart"/>
+      <w:r>
+        <w:rPr>
+          <w:rFonts w:ascii="Times New Roman" w:hAnsi="Times New Roman" w:cs="Times New Roman"/>
+          <w:sz w:val="28"/>
+          <w:szCs w:val="28"/>
+          <w:lang w:val="uk-UA"/>
+        </w:rPr>
+        <w:t>Dictionary</w:t>
+      </w:r>
+      <w:proofErr w:type="spellEnd"/>
     </w:p>
     <w:p>
       <w:pPr>
@@ -1945,7 +2423,7 @@
       <w:r>
         <w:rPr>
           <w:noProof/>
-          <w:lang w:val="en-US"/>
+          <w:lang w:eastAsia="ru-RU"/>
         </w:rPr>
         <w:lastRenderedPageBreak/>
         <w:drawing>
@@ -1953,6 +2431,592 @@
             <wp:extent cx="6633617" cy="3590925"/>
             <wp:effectExtent l="0" t="0" r="0" b="0"/>
             <wp:docPr id="12" name="Рисунок 12"/>
+            <wp:cNvGraphicFramePr>
+              <a:graphicFrameLocks xmlns:a="http://schemas.openxmlformats.org/drawingml/2006/main" noChangeAspect="1"/>
+            </wp:cNvGraphicFramePr>
+            <a:graphic xmlns:a="http://schemas.openxmlformats.org/drawingml/2006/main">
+              <a:graphicData uri="http://schemas.openxmlformats.org/drawingml/2006/picture">
+                <pic:pic xmlns:pic="http://schemas.openxmlformats.org/drawingml/2006/picture">
+                  <pic:nvPicPr>
+                    <pic:cNvPr id="1" name=""/>
+                    <pic:cNvPicPr/>
+                  </pic:nvPicPr>
+                  <pic:blipFill>
+                    <a:blip r:embed="rId8"/>
+                    <a:stretch>
+                      <a:fillRect/>
+                    </a:stretch>
+                  </pic:blipFill>
+                  <pic:spPr>
+                    <a:xfrm>
+                      <a:off x="0" y="0"/>
+                      <a:ext cx="6637020" cy="3592767"/>
+                    </a:xfrm>
+                    <a:prstGeom prst="rect">
+                      <a:avLst/>
+                    </a:prstGeom>
+                  </pic:spPr>
+                </pic:pic>
+              </a:graphicData>
+            </a:graphic>
+          </wp:inline>
+        </w:drawing>
+      </w:r>
+    </w:p>
+    <w:p>
+      <w:pPr>
+        <w:pStyle w:val="a3"/>
+        <w:spacing w:after="0" w:line="360" w:lineRule="auto"/>
+        <w:ind w:left="0" w:firstLine="709"/>
+        <w:jc w:val="center"/>
+        <w:rPr>
+          <w:rFonts w:ascii="Times New Roman" w:hAnsi="Times New Roman" w:cs="Times New Roman"/>
+          <w:sz w:val="28"/>
+          <w:szCs w:val="28"/>
+          <w:lang w:val="uk-UA"/>
+        </w:rPr>
+      </w:pPr>
+      <w:r>
+        <w:rPr>
+          <w:rFonts w:ascii="Times New Roman" w:eastAsia="Times New Roman" w:hAnsi="Times New Roman" w:cs="Times New Roman"/>
+          <w:iCs/>
+          <w:color w:val="000000"/>
+          <w:sz w:val="28"/>
+          <w:szCs w:val="28"/>
+          <w:shd w:val="clear" w:color="auto" w:fill="FFFFFF"/>
+          <w:lang w:val="uk-UA" w:eastAsia="ru-RU"/>
+        </w:rPr>
+        <w:t xml:space="preserve">Рисунок 6 – </w:t>
+      </w:r>
+      <w:r>
+        <w:rPr>
+          <w:rFonts w:ascii="Times New Roman" w:hAnsi="Times New Roman" w:cs="Times New Roman"/>
+          <w:sz w:val="28"/>
+          <w:szCs w:val="28"/>
+          <w:lang w:val="uk-UA"/>
+        </w:rPr>
+        <w:t>Словник</w:t>
+      </w:r>
+      <w:r>
+        <w:rPr>
+          <w:rFonts w:ascii="Times New Roman" w:hAnsi="Times New Roman" w:cs="Times New Roman"/>
+          <w:sz w:val="28"/>
+          <w:szCs w:val="28"/>
+          <w:lang w:val="uk-UA"/>
+        </w:rPr>
+        <w:t xml:space="preserve"> </w:t>
+      </w:r>
+      <w:proofErr w:type="spellStart"/>
+      <w:r>
+        <w:rPr>
+          <w:rFonts w:ascii="Times New Roman" w:hAnsi="Times New Roman" w:cs="Times New Roman"/>
+          <w:sz w:val="28"/>
+          <w:szCs w:val="28"/>
+          <w:lang w:val="uk-UA"/>
+        </w:rPr>
+        <w:t>Resource</w:t>
+      </w:r>
+      <w:proofErr w:type="spellEnd"/>
+      <w:r>
+        <w:rPr>
+          <w:rFonts w:ascii="Times New Roman" w:hAnsi="Times New Roman" w:cs="Times New Roman"/>
+          <w:sz w:val="28"/>
+          <w:szCs w:val="28"/>
+          <w:lang w:val="uk-UA"/>
+        </w:rPr>
+        <w:t xml:space="preserve"> </w:t>
+      </w:r>
+      <w:proofErr w:type="spellStart"/>
+      <w:r>
+        <w:rPr>
+          <w:rFonts w:ascii="Times New Roman" w:hAnsi="Times New Roman" w:cs="Times New Roman"/>
+          <w:sz w:val="28"/>
+          <w:szCs w:val="28"/>
+          <w:lang w:val="uk-UA"/>
+        </w:rPr>
+        <w:t>Dictionary</w:t>
+      </w:r>
+      <w:proofErr w:type="spellEnd"/>
+    </w:p>
+    <w:p>
+      <w:pPr>
+        <w:spacing w:after="0" w:line="360" w:lineRule="auto"/>
+        <w:jc w:val="both"/>
+        <w:rPr>
+          <w:rFonts w:ascii="Times New Roman" w:eastAsia="Times New Roman" w:hAnsi="Times New Roman" w:cs="Times New Roman"/>
+          <w:iCs/>
+          <w:color w:val="000000"/>
+          <w:sz w:val="28"/>
+          <w:szCs w:val="28"/>
+          <w:shd w:val="clear" w:color="auto" w:fill="FFFFFF"/>
+          <w:lang w:val="uk-UA" w:eastAsia="ru-RU"/>
+        </w:rPr>
+      </w:pPr>
+    </w:p>
+    <w:p>
+      <w:pPr>
+        <w:spacing w:after="0" w:line="360" w:lineRule="auto"/>
+        <w:ind w:firstLine="708"/>
+        <w:jc w:val="both"/>
+        <w:rPr>
+          <w:rFonts w:ascii="Times New Roman" w:eastAsia="Times New Roman" w:hAnsi="Times New Roman" w:cs="Times New Roman"/>
+          <w:b/>
+          <w:iCs/>
+          <w:color w:val="000000"/>
+          <w:sz w:val="28"/>
+          <w:szCs w:val="28"/>
+          <w:shd w:val="clear" w:color="auto" w:fill="FFFFFF"/>
+          <w:lang w:val="uk-UA"/>
+        </w:rPr>
+      </w:pPr>
+      <w:r>
+        <w:rPr>
+          <w:rFonts w:ascii="Times New Roman" w:eastAsia="Times New Roman" w:hAnsi="Times New Roman" w:cs="Times New Roman"/>
+          <w:b/>
+          <w:iCs/>
+          <w:color w:val="000000"/>
+          <w:sz w:val="28"/>
+          <w:szCs w:val="28"/>
+          <w:shd w:val="clear" w:color="auto" w:fill="FFFFFF"/>
+          <w:lang w:val="uk-UA"/>
+        </w:rPr>
+        <w:t xml:space="preserve">4. Побудова організаційної моделі в нотації ARIS </w:t>
+      </w:r>
+      <w:proofErr w:type="spellStart"/>
+      <w:r>
+        <w:rPr>
+          <w:rFonts w:ascii="Times New Roman" w:eastAsia="Times New Roman" w:hAnsi="Times New Roman" w:cs="Times New Roman"/>
+          <w:b/>
+          <w:iCs/>
+          <w:color w:val="000000"/>
+          <w:sz w:val="28"/>
+          <w:szCs w:val="28"/>
+          <w:shd w:val="clear" w:color="auto" w:fill="FFFFFF"/>
+          <w:lang w:val="uk-UA"/>
+        </w:rPr>
+        <w:t>Organizational</w:t>
+      </w:r>
+      <w:proofErr w:type="spellEnd"/>
+      <w:r>
+        <w:rPr>
+          <w:rFonts w:ascii="Times New Roman" w:eastAsia="Times New Roman" w:hAnsi="Times New Roman" w:cs="Times New Roman"/>
+          <w:b/>
+          <w:iCs/>
+          <w:color w:val="000000"/>
+          <w:sz w:val="28"/>
+          <w:szCs w:val="28"/>
+          <w:shd w:val="clear" w:color="auto" w:fill="FFFFFF"/>
+          <w:lang w:val="uk-UA"/>
+        </w:rPr>
+        <w:t xml:space="preserve"> </w:t>
+      </w:r>
+      <w:proofErr w:type="spellStart"/>
+      <w:r>
+        <w:rPr>
+          <w:rFonts w:ascii="Times New Roman" w:eastAsia="Times New Roman" w:hAnsi="Times New Roman" w:cs="Times New Roman"/>
+          <w:b/>
+          <w:iCs/>
+          <w:color w:val="000000"/>
+          <w:sz w:val="28"/>
+          <w:szCs w:val="28"/>
+          <w:shd w:val="clear" w:color="auto" w:fill="FFFFFF"/>
+          <w:lang w:val="uk-UA"/>
+        </w:rPr>
+        <w:t>Chart</w:t>
+      </w:r>
+      <w:proofErr w:type="spellEnd"/>
+    </w:p>
+    <w:p>
+      <w:pPr>
+        <w:spacing w:after="0" w:line="360" w:lineRule="auto"/>
+        <w:ind w:firstLine="708"/>
+        <w:jc w:val="both"/>
+        <w:rPr>
+          <w:rFonts w:ascii="Times New Roman" w:eastAsia="Times New Roman" w:hAnsi="Times New Roman" w:cs="Times New Roman"/>
+          <w:iCs/>
+          <w:color w:val="000000"/>
+          <w:sz w:val="28"/>
+          <w:szCs w:val="28"/>
+          <w:shd w:val="clear" w:color="auto" w:fill="FFFFFF"/>
+          <w:lang w:val="uk-UA"/>
+        </w:rPr>
+      </w:pPr>
+      <w:r>
+        <w:rPr>
+          <w:rFonts w:ascii="Times New Roman" w:eastAsia="Times New Roman" w:hAnsi="Times New Roman" w:cs="Times New Roman"/>
+          <w:iCs/>
+          <w:color w:val="000000"/>
+          <w:sz w:val="28"/>
+          <w:szCs w:val="28"/>
+          <w:shd w:val="clear" w:color="auto" w:fill="FFFFFF"/>
+          <w:lang w:val="uk-UA"/>
+        </w:rPr>
+        <w:t xml:space="preserve">Створюємо новий проект, вибираємо тип діаграми </w:t>
+      </w:r>
+      <w:proofErr w:type="spellStart"/>
+      <w:r>
+        <w:rPr>
+          <w:rFonts w:ascii="Times New Roman" w:eastAsia="Times New Roman" w:hAnsi="Times New Roman" w:cs="Times New Roman"/>
+          <w:iCs/>
+          <w:color w:val="000000"/>
+          <w:sz w:val="28"/>
+          <w:szCs w:val="28"/>
+          <w:shd w:val="clear" w:color="auto" w:fill="FFFFFF"/>
+          <w:lang w:val="uk-UA"/>
+        </w:rPr>
+        <w:t>Organizational</w:t>
+      </w:r>
+      <w:proofErr w:type="spellEnd"/>
+      <w:r>
+        <w:rPr>
+          <w:rFonts w:ascii="Times New Roman" w:eastAsia="Times New Roman" w:hAnsi="Times New Roman" w:cs="Times New Roman"/>
+          <w:iCs/>
+          <w:color w:val="000000"/>
+          <w:sz w:val="28"/>
+          <w:szCs w:val="28"/>
+          <w:shd w:val="clear" w:color="auto" w:fill="FFFFFF"/>
+          <w:lang w:val="uk-UA"/>
+        </w:rPr>
+        <w:t xml:space="preserve"> </w:t>
+      </w:r>
+      <w:proofErr w:type="spellStart"/>
+      <w:r>
+        <w:rPr>
+          <w:rFonts w:ascii="Times New Roman" w:eastAsia="Times New Roman" w:hAnsi="Times New Roman" w:cs="Times New Roman"/>
+          <w:iCs/>
+          <w:color w:val="000000"/>
+          <w:sz w:val="28"/>
+          <w:szCs w:val="28"/>
+          <w:shd w:val="clear" w:color="auto" w:fill="FFFFFF"/>
+          <w:lang w:val="uk-UA"/>
+        </w:rPr>
+        <w:t>сhart</w:t>
+      </w:r>
+      <w:proofErr w:type="spellEnd"/>
+      <w:r>
+        <w:rPr>
+          <w:rFonts w:ascii="Times New Roman" w:eastAsia="Times New Roman" w:hAnsi="Times New Roman" w:cs="Times New Roman"/>
+          <w:iCs/>
+          <w:color w:val="000000"/>
+          <w:sz w:val="28"/>
+          <w:szCs w:val="28"/>
+          <w:shd w:val="clear" w:color="auto" w:fill="FFFFFF"/>
+          <w:lang w:val="uk-UA"/>
+        </w:rPr>
+        <w:t>. Перетягуємо необхідні елементи в область створення і за допомогою з'єднання пов'язуємо їх. При натисканні на елемент, є можливість у властивостях об'єкта описати його.</w:t>
+      </w:r>
+    </w:p>
+    <w:p>
+      <w:pPr>
+        <w:spacing w:after="0" w:line="360" w:lineRule="auto"/>
+        <w:ind w:firstLine="708"/>
+        <w:jc w:val="both"/>
+        <w:rPr>
+          <w:rFonts w:ascii="Times New Roman" w:eastAsia="Times New Roman" w:hAnsi="Times New Roman" w:cs="Times New Roman"/>
+          <w:iCs/>
+          <w:color w:val="000000"/>
+          <w:sz w:val="28"/>
+          <w:szCs w:val="28"/>
+          <w:shd w:val="clear" w:color="auto" w:fill="FFFFFF"/>
+          <w:lang w:val="uk-UA"/>
+        </w:rPr>
+      </w:pPr>
+      <w:r>
+        <w:rPr>
+          <w:rFonts w:ascii="Times New Roman" w:eastAsia="Times New Roman" w:hAnsi="Times New Roman" w:cs="Times New Roman"/>
+          <w:iCs/>
+          <w:color w:val="000000"/>
+          <w:sz w:val="28"/>
+          <w:szCs w:val="28"/>
+          <w:shd w:val="clear" w:color="auto" w:fill="FFFFFF"/>
+          <w:lang w:val="uk-UA"/>
+        </w:rPr>
+        <w:t xml:space="preserve">В результаті проведення всіх вище описаних дій отримуємо організаційну діаграму </w:t>
+      </w:r>
+      <w:proofErr w:type="spellStart"/>
+      <w:r>
+        <w:rPr>
+          <w:rFonts w:ascii="Times New Roman" w:eastAsia="Times New Roman" w:hAnsi="Times New Roman" w:cs="Times New Roman"/>
+          <w:iCs/>
+          <w:color w:val="000000"/>
+          <w:sz w:val="28"/>
+          <w:szCs w:val="28"/>
+          <w:shd w:val="clear" w:color="auto" w:fill="FFFFFF"/>
+          <w:lang w:val="uk-UA"/>
+        </w:rPr>
+        <w:t>Ar</w:t>
+      </w:r>
+      <w:r>
+        <w:rPr>
+          <w:rFonts w:ascii="Times New Roman" w:eastAsia="Times New Roman" w:hAnsi="Times New Roman" w:cs="Times New Roman"/>
+          <w:iCs/>
+          <w:color w:val="000000"/>
+          <w:sz w:val="28"/>
+          <w:szCs w:val="28"/>
+          <w:shd w:val="clear" w:color="auto" w:fill="FFFFFF"/>
+          <w:lang w:val="uk-UA"/>
+        </w:rPr>
+        <w:t>is</w:t>
+      </w:r>
+      <w:proofErr w:type="spellEnd"/>
+      <w:r>
+        <w:rPr>
+          <w:rFonts w:ascii="Times New Roman" w:eastAsia="Times New Roman" w:hAnsi="Times New Roman" w:cs="Times New Roman"/>
+          <w:iCs/>
+          <w:color w:val="000000"/>
+          <w:sz w:val="28"/>
+          <w:szCs w:val="28"/>
+          <w:shd w:val="clear" w:color="auto" w:fill="FFFFFF"/>
+          <w:lang w:val="uk-UA"/>
+        </w:rPr>
+        <w:t xml:space="preserve"> на прикладі компанії </w:t>
+      </w:r>
+      <w:proofErr w:type="spellStart"/>
+      <w:r>
+        <w:rPr>
+          <w:rFonts w:ascii="Times New Roman" w:eastAsia="Times New Roman" w:hAnsi="Times New Roman" w:cs="Times New Roman"/>
+          <w:iCs/>
+          <w:color w:val="000000"/>
+          <w:sz w:val="28"/>
+          <w:szCs w:val="28"/>
+          <w:shd w:val="clear" w:color="auto" w:fill="FFFFFF"/>
+          <w:lang w:val="uk-UA"/>
+        </w:rPr>
+        <w:t>MedX</w:t>
+      </w:r>
+      <w:proofErr w:type="spellEnd"/>
+      <w:r>
+        <w:rPr>
+          <w:rFonts w:ascii="Times New Roman" w:eastAsia="Times New Roman" w:hAnsi="Times New Roman" w:cs="Times New Roman"/>
+          <w:iCs/>
+          <w:color w:val="000000"/>
+          <w:sz w:val="28"/>
+          <w:szCs w:val="28"/>
+          <w:shd w:val="clear" w:color="auto" w:fill="FFFFFF"/>
+          <w:lang w:val="uk-UA"/>
+        </w:rPr>
+        <w:t xml:space="preserve"> (ри</w:t>
+      </w:r>
+      <w:r>
+        <w:rPr>
+          <w:rFonts w:ascii="Times New Roman" w:eastAsia="Times New Roman" w:hAnsi="Times New Roman" w:cs="Times New Roman"/>
+          <w:iCs/>
+          <w:color w:val="000000"/>
+          <w:sz w:val="28"/>
+          <w:szCs w:val="28"/>
+          <w:shd w:val="clear" w:color="auto" w:fill="FFFFFF"/>
+          <w:lang w:val="uk-UA"/>
+        </w:rPr>
+        <w:t>с.</w:t>
+      </w:r>
+      <w:r>
+        <w:rPr>
+          <w:rFonts w:ascii="Times New Roman" w:eastAsia="Times New Roman" w:hAnsi="Times New Roman" w:cs="Times New Roman"/>
+          <w:iCs/>
+          <w:color w:val="000000"/>
+          <w:sz w:val="28"/>
+          <w:szCs w:val="28"/>
+          <w:shd w:val="clear" w:color="auto" w:fill="FFFFFF"/>
+          <w:lang w:val="uk-UA"/>
+        </w:rPr>
+        <w:t xml:space="preserve"> </w:t>
+      </w:r>
+      <w:bookmarkStart w:id="0" w:name="_GoBack"/>
+      <w:bookmarkEnd w:id="0"/>
+      <w:r>
+        <w:rPr>
+          <w:rFonts w:ascii="Times New Roman" w:eastAsia="Times New Roman" w:hAnsi="Times New Roman" w:cs="Times New Roman"/>
+          <w:iCs/>
+          <w:color w:val="000000"/>
+          <w:sz w:val="28"/>
+          <w:szCs w:val="28"/>
+          <w:shd w:val="clear" w:color="auto" w:fill="FFFFFF"/>
+          <w:lang w:val="uk-UA"/>
+        </w:rPr>
+        <w:t>8-9).</w:t>
+      </w:r>
+    </w:p>
+    <w:p>
+      <w:pPr>
+        <w:spacing w:after="0" w:line="360" w:lineRule="auto"/>
+        <w:ind w:firstLine="708"/>
+        <w:jc w:val="both"/>
+        <w:rPr>
+          <w:rFonts w:ascii="Times New Roman" w:eastAsia="Times New Roman" w:hAnsi="Times New Roman" w:cs="Times New Roman"/>
+          <w:iCs/>
+          <w:color w:val="000000"/>
+          <w:sz w:val="28"/>
+          <w:szCs w:val="28"/>
+          <w:shd w:val="clear" w:color="auto" w:fill="FFFFFF"/>
+          <w:lang w:val="uk-UA"/>
+        </w:rPr>
+      </w:pPr>
+    </w:p>
+    <w:p>
+      <w:pPr>
+        <w:spacing w:after="0" w:line="360" w:lineRule="auto"/>
+        <w:jc w:val="both"/>
+        <w:rPr>
+          <w:rFonts w:ascii="Times New Roman" w:eastAsia="Times New Roman" w:hAnsi="Times New Roman" w:cs="Times New Roman"/>
+          <w:iCs/>
+          <w:color w:val="000000"/>
+          <w:sz w:val="28"/>
+          <w:szCs w:val="28"/>
+          <w:shd w:val="clear" w:color="auto" w:fill="FFFFFF"/>
+          <w:lang w:val="uk-UA"/>
+        </w:rPr>
+      </w:pPr>
+      <w:r>
+        <w:rPr>
+          <w:rFonts w:ascii="Times New Roman" w:hAnsi="Times New Roman" w:cs="Times New Roman"/>
+          <w:noProof/>
+          <w:sz w:val="28"/>
+          <w:szCs w:val="28"/>
+          <w:lang w:eastAsia="ru-RU"/>
+        </w:rPr>
+        <w:lastRenderedPageBreak/>
+        <w:drawing>
+          <wp:inline distT="0" distB="0" distL="0" distR="0" wp14:anchorId="7C96172B" wp14:editId="2503CDB9">
+            <wp:extent cx="6590710" cy="4829175"/>
+            <wp:effectExtent l="0" t="0" r="635" b="0"/>
+            <wp:docPr id="2" name="Рисунок 2"/>
+            <wp:cNvGraphicFramePr>
+              <a:graphicFrameLocks xmlns:a="http://schemas.openxmlformats.org/drawingml/2006/main" noChangeAspect="1"/>
+            </wp:cNvGraphicFramePr>
+            <a:graphic xmlns:a="http://schemas.openxmlformats.org/drawingml/2006/main">
+              <a:graphicData uri="http://schemas.openxmlformats.org/drawingml/2006/picture">
+                <pic:pic xmlns:pic="http://schemas.openxmlformats.org/drawingml/2006/picture">
+                  <pic:nvPicPr>
+                    <pic:cNvPr id="1" name=""/>
+                    <pic:cNvPicPr/>
+                  </pic:nvPicPr>
+                  <pic:blipFill>
+                    <a:blip r:embed="rId9"/>
+                    <a:stretch>
+                      <a:fillRect/>
+                    </a:stretch>
+                  </pic:blipFill>
+                  <pic:spPr>
+                    <a:xfrm>
+                      <a:off x="0" y="0"/>
+                      <a:ext cx="6600208" cy="4836134"/>
+                    </a:xfrm>
+                    <a:prstGeom prst="rect">
+                      <a:avLst/>
+                    </a:prstGeom>
+                  </pic:spPr>
+                </pic:pic>
+              </a:graphicData>
+            </a:graphic>
+          </wp:inline>
+        </w:drawing>
+      </w:r>
+    </w:p>
+    <w:p>
+      <w:pPr>
+        <w:spacing w:after="0" w:line="360" w:lineRule="auto"/>
+        <w:jc w:val="center"/>
+        <w:rPr>
+          <w:rFonts w:ascii="Times New Roman" w:hAnsi="Times New Roman" w:cs="Times New Roman"/>
+          <w:sz w:val="28"/>
+          <w:szCs w:val="28"/>
+          <w:lang w:val="uk-UA"/>
+        </w:rPr>
+      </w:pPr>
+      <w:r>
+        <w:rPr>
+          <w:rFonts w:ascii="Times New Roman" w:hAnsi="Times New Roman" w:cs="Times New Roman"/>
+          <w:sz w:val="28"/>
+          <w:szCs w:val="28"/>
+          <w:lang w:val="uk-UA"/>
+        </w:rPr>
+        <w:t>Рисунок 8 – Організаційна</w:t>
+      </w:r>
+      <w:r>
+        <w:rPr>
+          <w:rFonts w:ascii="Times New Roman" w:hAnsi="Times New Roman" w:cs="Times New Roman"/>
+          <w:sz w:val="28"/>
+          <w:szCs w:val="28"/>
+          <w:lang w:val="uk-UA"/>
+        </w:rPr>
+        <w:t xml:space="preserve"> структура </w:t>
+      </w:r>
+      <w:proofErr w:type="spellStart"/>
+      <w:r>
+        <w:rPr>
+          <w:rFonts w:ascii="Times New Roman" w:hAnsi="Times New Roman" w:cs="Times New Roman"/>
+          <w:sz w:val="28"/>
+          <w:szCs w:val="28"/>
+          <w:lang w:val="uk-UA"/>
+        </w:rPr>
+        <w:t>Aris</w:t>
+      </w:r>
+      <w:proofErr w:type="spellEnd"/>
+      <w:r>
+        <w:rPr>
+          <w:rFonts w:ascii="Times New Roman" w:hAnsi="Times New Roman" w:cs="Times New Roman"/>
+          <w:sz w:val="28"/>
+          <w:szCs w:val="28"/>
+          <w:lang w:val="uk-UA"/>
+        </w:rPr>
+        <w:t xml:space="preserve"> </w:t>
+      </w:r>
+      <w:r>
+        <w:rPr>
+          <w:rFonts w:ascii="Times New Roman" w:hAnsi="Times New Roman" w:cs="Times New Roman"/>
+          <w:sz w:val="28"/>
+          <w:szCs w:val="28"/>
+          <w:lang w:val="uk-UA"/>
+        </w:rPr>
+        <w:t>(1 частина</w:t>
+      </w:r>
+      <w:r>
+        <w:rPr>
+          <w:rFonts w:ascii="Times New Roman" w:hAnsi="Times New Roman" w:cs="Times New Roman"/>
+          <w:sz w:val="28"/>
+          <w:szCs w:val="28"/>
+          <w:lang w:val="uk-UA"/>
+        </w:rPr>
+        <w:t>)</w:t>
+      </w:r>
+    </w:p>
+    <w:p>
+      <w:pPr>
+        <w:spacing w:after="0" w:line="360" w:lineRule="auto"/>
+        <w:jc w:val="both"/>
+        <w:rPr>
+          <w:rFonts w:ascii="Times New Roman" w:hAnsi="Times New Roman" w:cs="Times New Roman"/>
+          <w:sz w:val="28"/>
+          <w:szCs w:val="28"/>
+          <w:lang w:val="uk-UA"/>
+        </w:rPr>
+      </w:pPr>
+    </w:p>
+    <w:p>
+      <w:pPr>
+        <w:spacing w:after="0" w:line="360" w:lineRule="auto"/>
+        <w:jc w:val="both"/>
+        <w:rPr>
+          <w:rFonts w:ascii="Times New Roman" w:hAnsi="Times New Roman" w:cs="Times New Roman"/>
+          <w:sz w:val="28"/>
+          <w:szCs w:val="28"/>
+          <w:lang w:val="uk-UA"/>
+        </w:rPr>
+      </w:pPr>
+      <w:r>
+        <w:rPr>
+          <w:rFonts w:ascii="Times New Roman" w:hAnsi="Times New Roman" w:cs="Times New Roman"/>
+          <w:noProof/>
+          <w:sz w:val="28"/>
+          <w:szCs w:val="28"/>
+          <w:lang w:eastAsia="ru-RU"/>
+        </w:rPr>
+        <w:lastRenderedPageBreak/>
+        <w:drawing>
+          <wp:inline distT="0" distB="0" distL="0" distR="0" wp14:anchorId="5BE9675D" wp14:editId="242F4CCA">
+            <wp:extent cx="6522416" cy="5981700"/>
+            <wp:effectExtent l="0" t="0" r="0" b="0"/>
+            <wp:docPr id="3" name="Рисунок 3"/>
             <wp:cNvGraphicFramePr>
               <a:graphicFrameLocks xmlns:a="http://schemas.openxmlformats.org/drawingml/2006/main" noChangeAspect="1"/>
             </wp:cNvGraphicFramePr>
@@ -1972,7 +3036,7 @@
                   <pic:spPr>
                     <a:xfrm>
                       <a:off x="0" y="0"/>
-                      <a:ext cx="6637020" cy="3592767"/>
+                      <a:ext cx="6529771" cy="5988446"/>
                     </a:xfrm>
                     <a:prstGeom prst="rect">
                       <a:avLst/>
@@ -1987,244 +3051,461 @@
     </w:p>
     <w:p>
       <w:pPr>
+        <w:spacing w:after="0" w:line="360" w:lineRule="auto"/>
+        <w:jc w:val="center"/>
+        <w:rPr>
+          <w:rFonts w:ascii="Times New Roman" w:eastAsia="Times New Roman" w:hAnsi="Times New Roman" w:cs="Times New Roman"/>
+          <w:iCs/>
+          <w:color w:val="000000"/>
+          <w:sz w:val="28"/>
+          <w:szCs w:val="28"/>
+          <w:shd w:val="clear" w:color="auto" w:fill="FFFFFF"/>
+          <w:lang w:val="uk-UA" w:eastAsia="ru-RU"/>
+        </w:rPr>
+      </w:pPr>
+      <w:r>
+        <w:rPr>
+          <w:rFonts w:ascii="Times New Roman" w:hAnsi="Times New Roman" w:cs="Times New Roman"/>
+          <w:sz w:val="28"/>
+          <w:szCs w:val="28"/>
+          <w:lang w:val="uk-UA"/>
+        </w:rPr>
+        <w:t xml:space="preserve">Рисунок 9 – </w:t>
+      </w:r>
+      <w:r>
+        <w:rPr>
+          <w:rFonts w:ascii="Times New Roman" w:hAnsi="Times New Roman" w:cs="Times New Roman"/>
+          <w:sz w:val="28"/>
+          <w:szCs w:val="28"/>
+          <w:lang w:val="uk-UA"/>
+        </w:rPr>
+        <w:t xml:space="preserve">Організаційна структура </w:t>
+      </w:r>
+      <w:proofErr w:type="spellStart"/>
+      <w:r>
+        <w:rPr>
+          <w:rFonts w:ascii="Times New Roman" w:hAnsi="Times New Roman" w:cs="Times New Roman"/>
+          <w:sz w:val="28"/>
+          <w:szCs w:val="28"/>
+          <w:lang w:val="uk-UA"/>
+        </w:rPr>
+        <w:t>Aris</w:t>
+      </w:r>
+      <w:proofErr w:type="spellEnd"/>
+      <w:r>
+        <w:rPr>
+          <w:rFonts w:ascii="Times New Roman" w:hAnsi="Times New Roman" w:cs="Times New Roman"/>
+          <w:sz w:val="28"/>
+          <w:szCs w:val="28"/>
+          <w:lang w:val="uk-UA"/>
+        </w:rPr>
+        <w:t xml:space="preserve"> </w:t>
+      </w:r>
+      <w:r>
+        <w:rPr>
+          <w:rFonts w:ascii="Times New Roman" w:hAnsi="Times New Roman" w:cs="Times New Roman"/>
+          <w:sz w:val="28"/>
+          <w:szCs w:val="28"/>
+          <w:lang w:val="uk-UA"/>
+        </w:rPr>
+        <w:t>(2 частина)</w:t>
+      </w:r>
+    </w:p>
+    <w:p>
+      <w:pPr>
+        <w:pStyle w:val="a3"/>
+        <w:spacing w:after="0" w:line="360" w:lineRule="auto"/>
+        <w:ind w:left="0" w:firstLine="709"/>
+        <w:jc w:val="both"/>
+        <w:rPr>
+          <w:rFonts w:ascii="Times New Roman" w:eastAsia="Times New Roman" w:hAnsi="Times New Roman" w:cs="Times New Roman"/>
+          <w:iCs/>
+          <w:color w:val="000000"/>
+          <w:sz w:val="28"/>
+          <w:szCs w:val="28"/>
+          <w:shd w:val="clear" w:color="auto" w:fill="FFFFFF"/>
+          <w:lang w:val="uk-UA" w:eastAsia="ru-RU"/>
+        </w:rPr>
+      </w:pPr>
+    </w:p>
+    <w:p>
+      <w:pPr>
+        <w:pStyle w:val="a3"/>
+        <w:spacing w:after="0" w:line="360" w:lineRule="auto"/>
+        <w:ind w:left="0" w:firstLine="709"/>
+        <w:jc w:val="both"/>
+        <w:rPr>
+          <w:rFonts w:ascii="Times New Roman" w:eastAsia="Times New Roman" w:hAnsi="Times New Roman" w:cs="Times New Roman"/>
+          <w:b/>
+          <w:iCs/>
+          <w:color w:val="000000"/>
+          <w:sz w:val="28"/>
+          <w:szCs w:val="28"/>
+          <w:shd w:val="clear" w:color="auto" w:fill="FFFFFF"/>
+          <w:lang w:val="uk-UA" w:eastAsia="ru-RU"/>
+        </w:rPr>
+      </w:pPr>
+      <w:r>
+        <w:rPr>
+          <w:rFonts w:ascii="Times New Roman" w:eastAsia="Times New Roman" w:hAnsi="Times New Roman" w:cs="Times New Roman"/>
+          <w:b/>
+          <w:iCs/>
+          <w:color w:val="000000"/>
+          <w:sz w:val="28"/>
+          <w:szCs w:val="28"/>
+          <w:shd w:val="clear" w:color="auto" w:fill="FFFFFF"/>
+          <w:lang w:val="uk-UA" w:eastAsia="ru-RU"/>
+        </w:rPr>
+        <w:t xml:space="preserve">5. Формування організаційної структури в </w:t>
+      </w:r>
+      <w:proofErr w:type="spellStart"/>
+      <w:r>
+        <w:rPr>
+          <w:rFonts w:ascii="Times New Roman" w:eastAsia="Times New Roman" w:hAnsi="Times New Roman" w:cs="Times New Roman"/>
+          <w:b/>
+          <w:iCs/>
+          <w:color w:val="000000"/>
+          <w:sz w:val="28"/>
+          <w:szCs w:val="28"/>
+          <w:shd w:val="clear" w:color="auto" w:fill="FFFFFF"/>
+          <w:lang w:val="uk-UA" w:eastAsia="ru-RU"/>
+        </w:rPr>
+        <w:t>Business</w:t>
+      </w:r>
+      <w:proofErr w:type="spellEnd"/>
+      <w:r>
+        <w:rPr>
+          <w:rFonts w:ascii="Times New Roman" w:eastAsia="Times New Roman" w:hAnsi="Times New Roman" w:cs="Times New Roman"/>
+          <w:b/>
+          <w:iCs/>
+          <w:color w:val="000000"/>
+          <w:sz w:val="28"/>
+          <w:szCs w:val="28"/>
+          <w:shd w:val="clear" w:color="auto" w:fill="FFFFFF"/>
+          <w:lang w:val="uk-UA" w:eastAsia="ru-RU"/>
+        </w:rPr>
+        <w:t xml:space="preserve"> </w:t>
+      </w:r>
+      <w:proofErr w:type="spellStart"/>
+      <w:r>
+        <w:rPr>
+          <w:rFonts w:ascii="Times New Roman" w:eastAsia="Times New Roman" w:hAnsi="Times New Roman" w:cs="Times New Roman"/>
+          <w:b/>
+          <w:iCs/>
+          <w:color w:val="000000"/>
+          <w:sz w:val="28"/>
+          <w:szCs w:val="28"/>
+          <w:shd w:val="clear" w:color="auto" w:fill="FFFFFF"/>
+          <w:lang w:val="uk-UA" w:eastAsia="ru-RU"/>
+        </w:rPr>
+        <w:t>Studio</w:t>
+      </w:r>
+      <w:proofErr w:type="spellEnd"/>
+      <w:r>
+        <w:rPr>
+          <w:rFonts w:ascii="Times New Roman" w:eastAsia="Times New Roman" w:hAnsi="Times New Roman" w:cs="Times New Roman"/>
+          <w:b/>
+          <w:iCs/>
+          <w:color w:val="000000"/>
+          <w:sz w:val="28"/>
+          <w:szCs w:val="28"/>
+          <w:shd w:val="clear" w:color="auto" w:fill="FFFFFF"/>
+          <w:lang w:val="uk-UA" w:eastAsia="ru-RU"/>
+        </w:rPr>
+        <w:t xml:space="preserve"> </w:t>
+      </w:r>
+    </w:p>
+    <w:p>
+      <w:pPr>
+        <w:pStyle w:val="a3"/>
+        <w:spacing w:after="0" w:line="360" w:lineRule="auto"/>
+        <w:ind w:left="0" w:firstLine="709"/>
+        <w:jc w:val="both"/>
+        <w:rPr>
+          <w:rFonts w:ascii="Times New Roman" w:eastAsia="Times New Roman" w:hAnsi="Times New Roman" w:cs="Times New Roman"/>
+          <w:iCs/>
+          <w:color w:val="000000"/>
+          <w:sz w:val="28"/>
+          <w:szCs w:val="28"/>
+          <w:shd w:val="clear" w:color="auto" w:fill="FFFFFF"/>
+          <w:lang w:val="uk-UA" w:eastAsia="ru-RU"/>
+        </w:rPr>
+      </w:pPr>
+      <w:r>
+        <w:rPr>
+          <w:rFonts w:ascii="Times New Roman" w:eastAsia="Times New Roman" w:hAnsi="Times New Roman" w:cs="Times New Roman"/>
+          <w:iCs/>
+          <w:color w:val="000000"/>
+          <w:sz w:val="28"/>
+          <w:szCs w:val="28"/>
+          <w:shd w:val="clear" w:color="auto" w:fill="FFFFFF"/>
+          <w:lang w:val="uk-UA" w:eastAsia="ru-RU"/>
+        </w:rPr>
+        <w:t xml:space="preserve">Для формування організаційної структури в </w:t>
+      </w:r>
+      <w:proofErr w:type="spellStart"/>
+      <w:r>
+        <w:rPr>
+          <w:rFonts w:ascii="Times New Roman" w:eastAsia="Times New Roman" w:hAnsi="Times New Roman" w:cs="Times New Roman"/>
+          <w:iCs/>
+          <w:color w:val="000000"/>
+          <w:sz w:val="28"/>
+          <w:szCs w:val="28"/>
+          <w:shd w:val="clear" w:color="auto" w:fill="FFFFFF"/>
+          <w:lang w:val="uk-UA" w:eastAsia="ru-RU"/>
+        </w:rPr>
+        <w:t>Business</w:t>
+      </w:r>
+      <w:proofErr w:type="spellEnd"/>
+      <w:r>
+        <w:rPr>
+          <w:rFonts w:ascii="Times New Roman" w:eastAsia="Times New Roman" w:hAnsi="Times New Roman" w:cs="Times New Roman"/>
+          <w:iCs/>
+          <w:color w:val="000000"/>
+          <w:sz w:val="28"/>
+          <w:szCs w:val="28"/>
+          <w:shd w:val="clear" w:color="auto" w:fill="FFFFFF"/>
+          <w:lang w:val="uk-UA" w:eastAsia="ru-RU"/>
+        </w:rPr>
+        <w:t xml:space="preserve"> </w:t>
+      </w:r>
+      <w:proofErr w:type="spellStart"/>
+      <w:r>
+        <w:rPr>
+          <w:rFonts w:ascii="Times New Roman" w:eastAsia="Times New Roman" w:hAnsi="Times New Roman" w:cs="Times New Roman"/>
+          <w:iCs/>
+          <w:color w:val="000000"/>
+          <w:sz w:val="28"/>
+          <w:szCs w:val="28"/>
+          <w:shd w:val="clear" w:color="auto" w:fill="FFFFFF"/>
+          <w:lang w:val="uk-UA" w:eastAsia="ru-RU"/>
+        </w:rPr>
+        <w:t>Studio</w:t>
+      </w:r>
+      <w:proofErr w:type="spellEnd"/>
+      <w:r>
+        <w:rPr>
+          <w:rFonts w:ascii="Times New Roman" w:eastAsia="Times New Roman" w:hAnsi="Times New Roman" w:cs="Times New Roman"/>
+          <w:iCs/>
+          <w:color w:val="000000"/>
+          <w:sz w:val="28"/>
+          <w:szCs w:val="28"/>
+          <w:shd w:val="clear" w:color="auto" w:fill="FFFFFF"/>
+          <w:lang w:val="uk-UA" w:eastAsia="ru-RU"/>
+        </w:rPr>
+        <w:t xml:space="preserve"> необхідно </w:t>
+      </w:r>
+      <w:r>
+        <w:rPr>
+          <w:rFonts w:ascii="Times New Roman" w:eastAsia="Times New Roman" w:hAnsi="Times New Roman" w:cs="Times New Roman"/>
+          <w:iCs/>
+          <w:color w:val="000000"/>
+          <w:sz w:val="28"/>
+          <w:szCs w:val="28"/>
+          <w:shd w:val="clear" w:color="auto" w:fill="FFFFFF"/>
+          <w:lang w:val="uk-UA" w:eastAsia="ru-RU"/>
+        </w:rPr>
+        <w:t>с</w:t>
+      </w:r>
+      <w:r>
+        <w:rPr>
+          <w:rFonts w:ascii="Times New Roman" w:eastAsia="Times New Roman" w:hAnsi="Times New Roman" w:cs="Times New Roman"/>
+          <w:iCs/>
+          <w:color w:val="000000"/>
+          <w:sz w:val="28"/>
+          <w:szCs w:val="28"/>
+          <w:shd w:val="clear" w:color="auto" w:fill="FFFFFF"/>
+          <w:lang w:val="uk-UA" w:eastAsia="ru-RU"/>
+        </w:rPr>
+        <w:t>формувати ієрархічний</w:t>
+      </w:r>
+      <w:r>
+        <w:rPr>
+          <w:rFonts w:ascii="Times New Roman" w:eastAsia="Times New Roman" w:hAnsi="Times New Roman" w:cs="Times New Roman"/>
+          <w:iCs/>
+          <w:color w:val="000000"/>
+          <w:sz w:val="28"/>
+          <w:szCs w:val="28"/>
+          <w:shd w:val="clear" w:color="auto" w:fill="FFFFFF"/>
+          <w:lang w:val="uk-UA" w:eastAsia="ru-RU"/>
+        </w:rPr>
+        <w:t xml:space="preserve"> довідник підрозділів і посад.</w:t>
+      </w:r>
+      <w:r>
+        <w:rPr>
+          <w:rFonts w:ascii="Times New Roman" w:eastAsia="Times New Roman" w:hAnsi="Times New Roman" w:cs="Times New Roman"/>
+          <w:iCs/>
+          <w:color w:val="000000"/>
+          <w:sz w:val="28"/>
+          <w:szCs w:val="28"/>
+          <w:shd w:val="clear" w:color="auto" w:fill="FFFFFF"/>
+          <w:lang w:val="uk-UA" w:eastAsia="ru-RU"/>
+        </w:rPr>
+        <w:t xml:space="preserve"> Побудувати організаційні діаграм</w:t>
+      </w:r>
+      <w:r>
+        <w:rPr>
+          <w:rFonts w:ascii="Times New Roman" w:eastAsia="Times New Roman" w:hAnsi="Times New Roman" w:cs="Times New Roman"/>
+          <w:iCs/>
+          <w:color w:val="000000"/>
+          <w:sz w:val="28"/>
+          <w:szCs w:val="28"/>
+          <w:shd w:val="clear" w:color="auto" w:fill="FFFFFF"/>
+          <w:lang w:val="uk-UA" w:eastAsia="ru-RU"/>
+        </w:rPr>
+        <w:t>и для компанії та підрозділів.</w:t>
+      </w:r>
+      <w:r>
+        <w:rPr>
+          <w:rFonts w:ascii="Times New Roman" w:eastAsia="Times New Roman" w:hAnsi="Times New Roman" w:cs="Times New Roman"/>
+          <w:iCs/>
+          <w:color w:val="000000"/>
+          <w:sz w:val="28"/>
+          <w:szCs w:val="28"/>
+          <w:shd w:val="clear" w:color="auto" w:fill="FFFFFF"/>
+          <w:lang w:val="uk-UA" w:eastAsia="ru-RU"/>
+        </w:rPr>
+        <w:t xml:space="preserve"> Заповнити необхідні </w:t>
+      </w:r>
+      <w:r>
+        <w:rPr>
+          <w:rFonts w:ascii="Times New Roman" w:eastAsia="Times New Roman" w:hAnsi="Times New Roman" w:cs="Times New Roman"/>
+          <w:iCs/>
+          <w:color w:val="000000"/>
+          <w:sz w:val="28"/>
+          <w:szCs w:val="28"/>
+          <w:shd w:val="clear" w:color="auto" w:fill="FFFFFF"/>
+          <w:lang w:val="uk-UA" w:eastAsia="ru-RU"/>
+        </w:rPr>
+        <w:t>параметри елементів довідника.</w:t>
+      </w:r>
+      <w:r>
+        <w:rPr>
+          <w:rFonts w:ascii="Times New Roman" w:eastAsia="Times New Roman" w:hAnsi="Times New Roman" w:cs="Times New Roman"/>
+          <w:iCs/>
+          <w:color w:val="000000"/>
+          <w:sz w:val="28"/>
+          <w:szCs w:val="28"/>
+          <w:shd w:val="clear" w:color="auto" w:fill="FFFFFF"/>
+          <w:lang w:val="uk-UA" w:eastAsia="ru-RU"/>
+        </w:rPr>
+        <w:t xml:space="preserve"> Провести розрахунок необхідної кількості співробітників. </w:t>
+      </w:r>
+    </w:p>
+    <w:p>
+      <w:pPr>
+        <w:pStyle w:val="a3"/>
+        <w:spacing w:after="0" w:line="360" w:lineRule="auto"/>
+        <w:ind w:left="0" w:firstLine="709"/>
+        <w:jc w:val="both"/>
+        <w:rPr>
+          <w:rFonts w:ascii="Times New Roman" w:eastAsia="Times New Roman" w:hAnsi="Times New Roman" w:cs="Times New Roman"/>
+          <w:iCs/>
+          <w:color w:val="000000"/>
+          <w:sz w:val="28"/>
+          <w:szCs w:val="28"/>
+          <w:shd w:val="clear" w:color="auto" w:fill="FFFFFF"/>
+          <w:lang w:val="uk-UA" w:eastAsia="ru-RU"/>
+        </w:rPr>
+      </w:pPr>
+      <w:r>
+        <w:rPr>
+          <w:rFonts w:ascii="Times New Roman" w:eastAsia="Times New Roman" w:hAnsi="Times New Roman" w:cs="Times New Roman"/>
+          <w:iCs/>
+          <w:color w:val="000000"/>
+          <w:sz w:val="28"/>
+          <w:szCs w:val="28"/>
+          <w:shd w:val="clear" w:color="auto" w:fill="FFFFFF"/>
+          <w:lang w:val="uk-UA" w:eastAsia="ru-RU"/>
+        </w:rPr>
+        <w:t xml:space="preserve"> </w:t>
+      </w:r>
+      <w:r>
+        <w:rPr>
+          <w:rFonts w:ascii="Times New Roman" w:eastAsia="Times New Roman" w:hAnsi="Times New Roman" w:cs="Times New Roman"/>
+          <w:iCs/>
+          <w:color w:val="000000"/>
+          <w:sz w:val="28"/>
+          <w:szCs w:val="28"/>
+          <w:shd w:val="clear" w:color="auto" w:fill="FFFFFF"/>
+          <w:lang w:val="uk-UA" w:eastAsia="ru-RU"/>
+        </w:rPr>
+        <w:t xml:space="preserve">Відкриваємо вкладку Суб’єкти і вибираємо </w:t>
+      </w:r>
+      <w:proofErr w:type="spellStart"/>
+      <w:r>
+        <w:rPr>
+          <w:rFonts w:ascii="Times New Roman" w:eastAsia="Times New Roman" w:hAnsi="Times New Roman" w:cs="Times New Roman"/>
+          <w:iCs/>
+          <w:color w:val="000000"/>
+          <w:sz w:val="28"/>
+          <w:szCs w:val="28"/>
+          <w:shd w:val="clear" w:color="auto" w:fill="FFFFFF"/>
+          <w:lang w:val="uk-UA" w:eastAsia="ru-RU"/>
+        </w:rPr>
+        <w:t>ІнТех</w:t>
+      </w:r>
+      <w:proofErr w:type="spellEnd"/>
+      <w:r>
+        <w:rPr>
+          <w:rFonts w:ascii="Times New Roman" w:eastAsia="Times New Roman" w:hAnsi="Times New Roman" w:cs="Times New Roman"/>
+          <w:iCs/>
+          <w:color w:val="000000"/>
+          <w:sz w:val="28"/>
+          <w:szCs w:val="28"/>
+          <w:shd w:val="clear" w:color="auto" w:fill="FFFFFF"/>
+          <w:lang w:val="uk-UA" w:eastAsia="ru-RU"/>
+        </w:rPr>
+        <w:t xml:space="preserve"> Проект. Далі створюємо підрозділи та посади відповідно до умови задачі (рис. 10)</w:t>
+      </w:r>
+    </w:p>
+    <w:p>
+      <w:pPr>
+        <w:pStyle w:val="a3"/>
+        <w:spacing w:after="0" w:line="360" w:lineRule="auto"/>
+        <w:ind w:left="0" w:firstLine="709"/>
+        <w:jc w:val="both"/>
+        <w:rPr>
+          <w:rFonts w:ascii="Times New Roman" w:eastAsia="Times New Roman" w:hAnsi="Times New Roman" w:cs="Times New Roman"/>
+          <w:iCs/>
+          <w:color w:val="000000"/>
+          <w:sz w:val="28"/>
+          <w:szCs w:val="28"/>
+          <w:shd w:val="clear" w:color="auto" w:fill="FFFFFF"/>
+          <w:lang w:val="uk-UA" w:eastAsia="ru-RU"/>
+        </w:rPr>
+      </w:pPr>
+    </w:p>
+    <w:p>
+      <w:pPr>
         <w:pStyle w:val="a3"/>
         <w:spacing w:after="0" w:line="360" w:lineRule="auto"/>
         <w:ind w:left="0" w:firstLine="709"/>
         <w:jc w:val="center"/>
         <w:rPr>
-          <w:rFonts w:ascii="Times New Roman" w:hAnsi="Times New Roman" w:cs="Times New Roman"/>
-          <w:sz w:val="28"/>
-          <w:szCs w:val="28"/>
-          <w:lang w:val="uk-UA"/>
-        </w:rPr>
-      </w:pPr>
-      <w:r>
-        <w:rPr>
-          <w:rFonts w:ascii="Times New Roman" w:eastAsia="Times New Roman" w:hAnsi="Times New Roman" w:cs="Times New Roman"/>
-          <w:iCs/>
-          <w:color w:val="000000"/>
-          <w:sz w:val="28"/>
-          <w:szCs w:val="28"/>
-          <w:shd w:val="clear" w:color="auto" w:fill="FFFFFF"/>
-          <w:lang w:val="uk-UA" w:eastAsia="ru-RU"/>
-        </w:rPr>
-        <w:t xml:space="preserve">Рисунок 6 – </w:t>
-      </w:r>
-      <w:r>
-        <w:rPr>
-          <w:rFonts w:ascii="Times New Roman" w:hAnsi="Times New Roman" w:cs="Times New Roman"/>
-          <w:sz w:val="28"/>
-          <w:szCs w:val="28"/>
-          <w:lang w:val="uk-UA"/>
-        </w:rPr>
-        <w:t>Словник</w:t>
-      </w:r>
-      <w:r>
-        <w:rPr>
-          <w:rFonts w:ascii="Times New Roman" w:hAnsi="Times New Roman" w:cs="Times New Roman"/>
-          <w:sz w:val="28"/>
-          <w:szCs w:val="28"/>
-          <w:lang w:val="uk-UA"/>
-        </w:rPr>
-        <w:t xml:space="preserve"> Resource Dictionary</w:t>
-      </w:r>
-    </w:p>
-    <w:p>
-      <w:pPr>
-        <w:spacing w:after="0" w:line="360" w:lineRule="auto"/>
-        <w:jc w:val="both"/>
-        <w:rPr>
-          <w:rFonts w:ascii="Times New Roman" w:eastAsia="Times New Roman" w:hAnsi="Times New Roman" w:cs="Times New Roman"/>
-          <w:iCs/>
-          <w:color w:val="000000"/>
-          <w:sz w:val="28"/>
-          <w:szCs w:val="28"/>
-          <w:shd w:val="clear" w:color="auto" w:fill="FFFFFF"/>
-          <w:lang w:val="uk-UA" w:eastAsia="ru-RU"/>
-        </w:rPr>
-      </w:pPr>
-    </w:p>
-    <w:p>
-      <w:pPr>
-        <w:spacing w:after="0" w:line="360" w:lineRule="auto"/>
-        <w:ind w:firstLine="708"/>
-        <w:jc w:val="both"/>
-        <w:rPr>
-          <w:rFonts w:ascii="Times New Roman" w:eastAsia="Times New Roman" w:hAnsi="Times New Roman" w:cs="Times New Roman"/>
-          <w:b/>
-          <w:iCs/>
-          <w:color w:val="000000"/>
-          <w:sz w:val="28"/>
-          <w:szCs w:val="28"/>
-          <w:shd w:val="clear" w:color="auto" w:fill="FFFFFF"/>
-          <w:lang w:val="uk-UA"/>
-        </w:rPr>
-      </w:pPr>
-      <w:r>
-        <w:rPr>
-          <w:rFonts w:ascii="Times New Roman" w:eastAsia="Times New Roman" w:hAnsi="Times New Roman" w:cs="Times New Roman"/>
-          <w:b/>
-          <w:iCs/>
-          <w:color w:val="000000"/>
-          <w:sz w:val="28"/>
-          <w:szCs w:val="28"/>
-          <w:shd w:val="clear" w:color="auto" w:fill="FFFFFF"/>
-          <w:lang w:val="uk-UA"/>
-        </w:rPr>
-        <w:t>4. Побудова організаційної моделі в нотації ARIS Organizational Chart</w:t>
-      </w:r>
-    </w:p>
-    <w:p>
-      <w:pPr>
-        <w:spacing w:after="0" w:line="360" w:lineRule="auto"/>
-        <w:ind w:firstLine="708"/>
-        <w:jc w:val="both"/>
-        <w:rPr>
-          <w:rFonts w:ascii="Times New Roman" w:eastAsia="Times New Roman" w:hAnsi="Times New Roman" w:cs="Times New Roman"/>
-          <w:iCs/>
-          <w:color w:val="000000"/>
-          <w:sz w:val="28"/>
-          <w:szCs w:val="28"/>
-          <w:shd w:val="clear" w:color="auto" w:fill="FFFFFF"/>
-          <w:lang w:val="uk-UA"/>
-        </w:rPr>
-      </w:pPr>
-      <w:r>
-        <w:rPr>
-          <w:rFonts w:ascii="Times New Roman" w:eastAsia="Times New Roman" w:hAnsi="Times New Roman" w:cs="Times New Roman"/>
-          <w:iCs/>
-          <w:color w:val="000000"/>
-          <w:sz w:val="28"/>
-          <w:szCs w:val="28"/>
-          <w:shd w:val="clear" w:color="auto" w:fill="FFFFFF"/>
-          <w:lang w:val="uk-UA"/>
-        </w:rPr>
-        <w:t>Створюємо новий проект, вибираємо тип діаграми Organizational сhart. Перетягуємо необхідні елементи в область створення і за допомогою з'єднання пов'язуємо їх. При натисканні на елемент, є можливість у властивостях об'єкта описати його.</w:t>
-      </w:r>
-    </w:p>
-    <w:p>
-      <w:pPr>
-        <w:spacing w:after="0" w:line="360" w:lineRule="auto"/>
-        <w:ind w:firstLine="708"/>
-        <w:jc w:val="both"/>
-        <w:rPr>
-          <w:rFonts w:ascii="Times New Roman" w:eastAsia="Times New Roman" w:hAnsi="Times New Roman" w:cs="Times New Roman"/>
-          <w:iCs/>
-          <w:color w:val="000000"/>
-          <w:sz w:val="28"/>
-          <w:szCs w:val="28"/>
-          <w:shd w:val="clear" w:color="auto" w:fill="FFFFFF"/>
-          <w:lang w:val="uk-UA"/>
-        </w:rPr>
-      </w:pPr>
-      <w:r>
-        <w:rPr>
-          <w:rFonts w:ascii="Times New Roman" w:eastAsia="Times New Roman" w:hAnsi="Times New Roman" w:cs="Times New Roman"/>
-          <w:iCs/>
-          <w:color w:val="000000"/>
-          <w:sz w:val="28"/>
-          <w:szCs w:val="28"/>
-          <w:shd w:val="clear" w:color="auto" w:fill="FFFFFF"/>
-          <w:lang w:val="uk-UA"/>
-        </w:rPr>
-        <w:t>В результаті проведення всіх вище описаних дій отримуємо організаційну діаграму Ar</w:t>
-      </w:r>
-      <w:r>
-        <w:rPr>
-          <w:rFonts w:ascii="Times New Roman" w:eastAsia="Times New Roman" w:hAnsi="Times New Roman" w:cs="Times New Roman"/>
-          <w:iCs/>
-          <w:color w:val="000000"/>
-          <w:sz w:val="28"/>
-          <w:szCs w:val="28"/>
-          <w:shd w:val="clear" w:color="auto" w:fill="FFFFFF"/>
-          <w:lang w:val="uk-UA"/>
-        </w:rPr>
-        <w:t>is на прикладі компанії MedX (ри</w:t>
-      </w:r>
-      <w:r>
-        <w:rPr>
-          <w:rFonts w:ascii="Times New Roman" w:eastAsia="Times New Roman" w:hAnsi="Times New Roman" w:cs="Times New Roman"/>
-          <w:iCs/>
-          <w:color w:val="000000"/>
-          <w:sz w:val="28"/>
-          <w:szCs w:val="28"/>
-          <w:shd w:val="clear" w:color="auto" w:fill="FFFFFF"/>
-          <w:lang w:val="uk-UA"/>
-        </w:rPr>
-        <w:t>с.</w:t>
-      </w:r>
-      <w:r>
-        <w:rPr>
-          <w:rFonts w:ascii="Times New Roman" w:eastAsia="Times New Roman" w:hAnsi="Times New Roman" w:cs="Times New Roman"/>
-          <w:iCs/>
-          <w:color w:val="000000"/>
-          <w:sz w:val="28"/>
-          <w:szCs w:val="28"/>
-          <w:shd w:val="clear" w:color="auto" w:fill="FFFFFF"/>
-          <w:lang w:val="uk-UA"/>
-        </w:rPr>
-        <w:t xml:space="preserve"> </w:t>
-      </w:r>
-      <w:r>
-        <w:rPr>
-          <w:rFonts w:ascii="Times New Roman" w:eastAsia="Times New Roman" w:hAnsi="Times New Roman" w:cs="Times New Roman"/>
-          <w:iCs/>
-          <w:color w:val="000000"/>
-          <w:sz w:val="28"/>
-          <w:szCs w:val="28"/>
-          <w:shd w:val="clear" w:color="auto" w:fill="FFFFFF"/>
-          <w:lang w:val="uk-UA"/>
-        </w:rPr>
-        <w:t>8-9).</w:t>
-      </w:r>
-    </w:p>
-    <w:p>
-      <w:pPr>
-        <w:spacing w:after="0" w:line="360" w:lineRule="auto"/>
-        <w:ind w:firstLine="708"/>
-        <w:jc w:val="both"/>
-        <w:rPr>
-          <w:rFonts w:ascii="Times New Roman" w:eastAsia="Times New Roman" w:hAnsi="Times New Roman" w:cs="Times New Roman"/>
-          <w:iCs/>
-          <w:color w:val="000000"/>
-          <w:sz w:val="28"/>
-          <w:szCs w:val="28"/>
-          <w:shd w:val="clear" w:color="auto" w:fill="FFFFFF"/>
-          <w:lang w:val="uk-UA"/>
-        </w:rPr>
-      </w:pPr>
-    </w:p>
-    <w:p>
-      <w:pPr>
-        <w:spacing w:after="0" w:line="360" w:lineRule="auto"/>
-        <w:jc w:val="both"/>
-        <w:rPr>
-          <w:rFonts w:ascii="Times New Roman" w:eastAsia="Times New Roman" w:hAnsi="Times New Roman" w:cs="Times New Roman"/>
-          <w:iCs/>
-          <w:color w:val="000000"/>
-          <w:sz w:val="28"/>
-          <w:szCs w:val="28"/>
-          <w:shd w:val="clear" w:color="auto" w:fill="FFFFFF"/>
-          <w:lang w:val="uk-UA"/>
-        </w:rPr>
-      </w:pPr>
-      <w:r>
-        <w:rPr>
-          <w:rFonts w:ascii="Times New Roman" w:eastAsia="Times New Roman" w:hAnsi="Times New Roman" w:cs="Times New Roman"/>
-          <w:iCs/>
+          <w:rFonts w:ascii="Times New Roman" w:eastAsia="Times New Roman" w:hAnsi="Times New Roman" w:cs="Times New Roman"/>
+          <w:iCs/>
+          <w:color w:val="000000"/>
+          <w:sz w:val="28"/>
+          <w:szCs w:val="28"/>
+          <w:shd w:val="clear" w:color="auto" w:fill="FFFFFF"/>
+          <w:lang w:val="uk-UA" w:eastAsia="ru-RU"/>
+        </w:rPr>
+      </w:pPr>
+      <w:r>
+        <w:rPr>
+          <w:rFonts w:ascii="Times New Roman" w:hAnsi="Times New Roman" w:cs="Times New Roman"/>
           <w:noProof/>
-          <w:color w:val="000000"/>
-          <w:sz w:val="28"/>
-          <w:szCs w:val="28"/>
-          <w:shd w:val="clear" w:color="auto" w:fill="FFFFFF"/>
-          <w:lang w:val="en-US"/>
+          <w:sz w:val="28"/>
+          <w:szCs w:val="28"/>
+          <w:lang w:eastAsia="ru-RU"/>
         </w:rPr>
         <w:lastRenderedPageBreak/>
         <w:drawing>
-          <wp:inline distT="0" distB="0" distL="0" distR="0" wp14:anchorId="6AD5C6AC" wp14:editId="3603CEBF">
-            <wp:extent cx="6019800" cy="8429625"/>
-            <wp:effectExtent l="0" t="0" r="0" b="9525"/>
-            <wp:docPr id="4" name="Рисунок 4"/>
+          <wp:inline distT="0" distB="0" distL="0" distR="0" wp14:anchorId="58914A0E" wp14:editId="7D632853">
+            <wp:extent cx="3933825" cy="3895725"/>
+            <wp:effectExtent l="0" t="0" r="9525" b="9525"/>
+            <wp:docPr id="8" name="Рисунок 8"/>
             <wp:cNvGraphicFramePr>
               <a:graphicFrameLocks xmlns:a="http://schemas.openxmlformats.org/drawingml/2006/main" noChangeAspect="1"/>
             </wp:cNvGraphicFramePr>
@@ -2232,36 +3513,23 @@
               <a:graphicData uri="http://schemas.openxmlformats.org/drawingml/2006/picture">
                 <pic:pic xmlns:pic="http://schemas.openxmlformats.org/drawingml/2006/picture">
                   <pic:nvPicPr>
-                    <pic:cNvPr id="0" name="Picture 1"/>
-                    <pic:cNvPicPr>
-                      <a:picLocks noChangeAspect="1" noChangeArrowheads="1"/>
-                    </pic:cNvPicPr>
+                    <pic:cNvPr id="1" name=""/>
+                    <pic:cNvPicPr/>
                   </pic:nvPicPr>
                   <pic:blipFill>
-                    <a:blip r:embed="rId11">
-                      <a:extLst>
-                        <a:ext uri="{28A0092B-C50C-407E-A947-70E740481C1C}">
-                          <a14:useLocalDpi xmlns:a14="http://schemas.microsoft.com/office/drawing/2010/main" val="0"/>
-                        </a:ext>
-                      </a:extLst>
-                    </a:blip>
-                    <a:srcRect/>
+                    <a:blip r:embed="rId11"/>
                     <a:stretch>
                       <a:fillRect/>
                     </a:stretch>
                   </pic:blipFill>
-                  <pic:spPr bwMode="auto">
+                  <pic:spPr>
                     <a:xfrm>
                       <a:off x="0" y="0"/>
-                      <a:ext cx="6019800" cy="8429625"/>
+                      <a:ext cx="3933825" cy="3895725"/>
                     </a:xfrm>
                     <a:prstGeom prst="rect">
                       <a:avLst/>
                     </a:prstGeom>
-                    <a:noFill/>
-                    <a:ln>
-                      <a:noFill/>
-                    </a:ln>
                   </pic:spPr>
                 </pic:pic>
               </a:graphicData>
@@ -2273,18 +3541,6 @@
     <w:p>
       <w:pPr>
         <w:spacing w:after="0" w:line="360" w:lineRule="auto"/>
-        <w:jc w:val="both"/>
-        <w:rPr>
-          <w:rFonts w:ascii="Times New Roman" w:hAnsi="Times New Roman" w:cs="Times New Roman"/>
-          <w:sz w:val="28"/>
-          <w:szCs w:val="28"/>
-          <w:lang w:val="uk-UA"/>
-        </w:rPr>
-      </w:pPr>
-    </w:p>
-    <w:p>
-      <w:pPr>
-        <w:spacing w:after="0" w:line="360" w:lineRule="auto"/>
         <w:jc w:val="center"/>
         <w:rPr>
           <w:rFonts w:ascii="Times New Roman" w:eastAsia="Times New Roman" w:hAnsi="Times New Roman" w:cs="Times New Roman"/>
@@ -2303,16 +3559,25 @@
           <w:szCs w:val="28"/>
           <w:lang w:val="uk-UA"/>
         </w:rPr>
-        <w:t xml:space="preserve">Рисунок 9 – </w:t>
-      </w:r>
-      <w:r>
-        <w:rPr>
-          <w:rFonts w:ascii="Times New Roman" w:hAnsi="Times New Roman" w:cs="Times New Roman"/>
-          <w:sz w:val="28"/>
-          <w:szCs w:val="28"/>
-          <w:lang w:val="uk-UA"/>
-        </w:rPr>
-        <w:t>Організаційна структура Aris</w:t>
+        <w:t>Рисунок 10</w:t>
+      </w:r>
+      <w:r>
+        <w:rPr>
+          <w:rFonts w:ascii="Times New Roman" w:hAnsi="Times New Roman" w:cs="Times New Roman"/>
+          <w:sz w:val="28"/>
+          <w:szCs w:val="28"/>
+          <w:lang w:val="uk-UA"/>
+        </w:rPr>
+        <w:t xml:space="preserve"> – </w:t>
+      </w:r>
+      <w:r>
+        <w:rPr>
+          <w:rFonts w:ascii="Times New Roman" w:hAnsi="Times New Roman" w:cs="Times New Roman"/>
+          <w:sz w:val="28"/>
+          <w:szCs w:val="28"/>
+          <w:lang w:val="uk-UA"/>
+        </w:rPr>
+        <w:t>Створені підрозділи та посади на вкладці Суб’єкти</w:t>
       </w:r>
       <w:r>
         <w:rPr>
@@ -2322,15 +3587,6 @@
           <w:lang w:val="uk-UA"/>
         </w:rPr>
         <w:t xml:space="preserve"> </w:t>
-      </w:r>
-      <w:r>
-        <w:rPr>
-          <w:rFonts w:ascii="Times New Roman" w:hAnsi="Times New Roman" w:cs="Times New Roman"/>
-          <w:sz w:val="28"/>
-          <w:szCs w:val="28"/>
-          <w:lang w:val="uk-UA"/>
-        </w:rPr>
-        <w:t>(2 частина)</w:t>
       </w:r>
     </w:p>
     <w:p>
@@ -2358,27 +3614,25 @@
         <w:jc w:val="both"/>
         <w:rPr>
           <w:rFonts w:ascii="Times New Roman" w:eastAsia="Times New Roman" w:hAnsi="Times New Roman" w:cs="Times New Roman"/>
-          <w:b/>
-          <w:iCs/>
-          <w:color w:val="000000"/>
-          <w:sz w:val="28"/>
-          <w:szCs w:val="28"/>
-          <w:shd w:val="clear" w:color="auto" w:fill="FFFFFF"/>
-          <w:lang w:val="uk-UA" w:eastAsia="ru-RU"/>
-        </w:rPr>
-      </w:pPr>
-      <w:r>
-        <w:rPr>
-          <w:rFonts w:ascii="Times New Roman" w:eastAsia="Times New Roman" w:hAnsi="Times New Roman" w:cs="Times New Roman"/>
-          <w:b/>
-          <w:iCs/>
-          <w:color w:val="000000"/>
-          <w:sz w:val="28"/>
-          <w:szCs w:val="28"/>
-          <w:shd w:val="clear" w:color="auto" w:fill="FFFFFF"/>
-          <w:lang w:val="uk-UA" w:eastAsia="ru-RU"/>
-        </w:rPr>
-        <w:t xml:space="preserve">5. Формування організаційної структури в Business Studio </w:t>
+          <w:iCs/>
+          <w:color w:val="000000"/>
+          <w:sz w:val="28"/>
+          <w:szCs w:val="28"/>
+          <w:shd w:val="clear" w:color="auto" w:fill="FFFFFF"/>
+          <w:lang w:val="uk-UA" w:eastAsia="ru-RU"/>
+        </w:rPr>
+      </w:pPr>
+      <w:r>
+        <w:rPr>
+          <w:rFonts w:ascii="Times New Roman" w:eastAsia="Times New Roman" w:hAnsi="Times New Roman" w:cs="Times New Roman"/>
+          <w:iCs/>
+          <w:color w:val="000000"/>
+          <w:sz w:val="28"/>
+          <w:szCs w:val="28"/>
+          <w:shd w:val="clear" w:color="auto" w:fill="FFFFFF"/>
+          <w:lang w:val="uk-UA" w:eastAsia="ru-RU"/>
+        </w:rPr>
+        <w:t>Натискаємо  двічі на «Генеральний директор» лівою кнопки миші та отримуємо результат - організаційну модель підприємства (рис. 11)</w:t>
       </w:r>
     </w:p>
     <w:p>
@@ -2397,120 +3651,12 @@
           <w:lang w:val="uk-UA" w:eastAsia="ru-RU"/>
         </w:rPr>
       </w:pPr>
-      <w:r>
-        <w:rPr>
-          <w:rFonts w:ascii="Times New Roman" w:eastAsia="Times New Roman" w:hAnsi="Times New Roman" w:cs="Times New Roman"/>
-          <w:iCs/>
-          <w:color w:val="000000"/>
-          <w:sz w:val="28"/>
-          <w:szCs w:val="28"/>
-          <w:shd w:val="clear" w:color="auto" w:fill="FFFFFF"/>
-          <w:lang w:val="uk-UA" w:eastAsia="ru-RU"/>
-        </w:rPr>
-        <w:t xml:space="preserve">Для формування організаційної структури в Business Studio необхідно </w:t>
-      </w:r>
-      <w:r>
-        <w:rPr>
-          <w:rFonts w:ascii="Times New Roman" w:eastAsia="Times New Roman" w:hAnsi="Times New Roman" w:cs="Times New Roman"/>
-          <w:iCs/>
-          <w:color w:val="000000"/>
-          <w:sz w:val="28"/>
-          <w:szCs w:val="28"/>
-          <w:shd w:val="clear" w:color="auto" w:fill="FFFFFF"/>
-          <w:lang w:val="uk-UA" w:eastAsia="ru-RU"/>
-        </w:rPr>
-        <w:t>с</w:t>
-      </w:r>
-      <w:r>
-        <w:rPr>
-          <w:rFonts w:ascii="Times New Roman" w:eastAsia="Times New Roman" w:hAnsi="Times New Roman" w:cs="Times New Roman"/>
-          <w:iCs/>
-          <w:color w:val="000000"/>
-          <w:sz w:val="28"/>
-          <w:szCs w:val="28"/>
-          <w:shd w:val="clear" w:color="auto" w:fill="FFFFFF"/>
-          <w:lang w:val="uk-UA" w:eastAsia="ru-RU"/>
-        </w:rPr>
-        <w:t>формувати ієрархічний</w:t>
-      </w:r>
-      <w:r>
-        <w:rPr>
-          <w:rFonts w:ascii="Times New Roman" w:eastAsia="Times New Roman" w:hAnsi="Times New Roman" w:cs="Times New Roman"/>
-          <w:iCs/>
-          <w:color w:val="000000"/>
-          <w:sz w:val="28"/>
-          <w:szCs w:val="28"/>
-          <w:shd w:val="clear" w:color="auto" w:fill="FFFFFF"/>
-          <w:lang w:val="uk-UA" w:eastAsia="ru-RU"/>
-        </w:rPr>
-        <w:t xml:space="preserve"> довідник підрозділів і посад.</w:t>
-      </w:r>
-      <w:r>
-        <w:rPr>
-          <w:rFonts w:ascii="Times New Roman" w:eastAsia="Times New Roman" w:hAnsi="Times New Roman" w:cs="Times New Roman"/>
-          <w:iCs/>
-          <w:color w:val="000000"/>
-          <w:sz w:val="28"/>
-          <w:szCs w:val="28"/>
-          <w:shd w:val="clear" w:color="auto" w:fill="FFFFFF"/>
-          <w:lang w:val="uk-UA" w:eastAsia="ru-RU"/>
-        </w:rPr>
-        <w:t xml:space="preserve"> Побудувати організаційні діаграм</w:t>
-      </w:r>
-      <w:r>
-        <w:rPr>
-          <w:rFonts w:ascii="Times New Roman" w:eastAsia="Times New Roman" w:hAnsi="Times New Roman" w:cs="Times New Roman"/>
-          <w:iCs/>
-          <w:color w:val="000000"/>
-          <w:sz w:val="28"/>
-          <w:szCs w:val="28"/>
-          <w:shd w:val="clear" w:color="auto" w:fill="FFFFFF"/>
-          <w:lang w:val="uk-UA" w:eastAsia="ru-RU"/>
-        </w:rPr>
-        <w:t>и для компанії та підрозділів.</w:t>
-      </w:r>
-      <w:r>
-        <w:rPr>
-          <w:rFonts w:ascii="Times New Roman" w:eastAsia="Times New Roman" w:hAnsi="Times New Roman" w:cs="Times New Roman"/>
-          <w:iCs/>
-          <w:color w:val="000000"/>
-          <w:sz w:val="28"/>
-          <w:szCs w:val="28"/>
-          <w:shd w:val="clear" w:color="auto" w:fill="FFFFFF"/>
-          <w:lang w:val="uk-UA" w:eastAsia="ru-RU"/>
-        </w:rPr>
-        <w:t xml:space="preserve"> Заповнити необхідні </w:t>
-      </w:r>
-      <w:r>
-        <w:rPr>
-          <w:rFonts w:ascii="Times New Roman" w:eastAsia="Times New Roman" w:hAnsi="Times New Roman" w:cs="Times New Roman"/>
-          <w:iCs/>
-          <w:color w:val="000000"/>
-          <w:sz w:val="28"/>
-          <w:szCs w:val="28"/>
-          <w:shd w:val="clear" w:color="auto" w:fill="FFFFFF"/>
-          <w:lang w:val="uk-UA" w:eastAsia="ru-RU"/>
-        </w:rPr>
-        <w:t>параметри елементів довідника.</w:t>
-      </w:r>
-      <w:r>
-        <w:rPr>
-          <w:rFonts w:ascii="Times New Roman" w:eastAsia="Times New Roman" w:hAnsi="Times New Roman" w:cs="Times New Roman"/>
-          <w:iCs/>
-          <w:color w:val="000000"/>
-          <w:sz w:val="28"/>
-          <w:szCs w:val="28"/>
-          <w:shd w:val="clear" w:color="auto" w:fill="FFFFFF"/>
-          <w:lang w:val="uk-UA" w:eastAsia="ru-RU"/>
-        </w:rPr>
-        <w:t xml:space="preserve"> Провести розрахунок необхідної кількості співробітників. </w:t>
-      </w:r>
     </w:p>
     <w:p>
       <w:pPr>
         <w:pStyle w:val="a3"/>
         <w:spacing w:after="0" w:line="360" w:lineRule="auto"/>
-        <w:ind w:left="0" w:firstLine="709"/>
+        <w:ind w:left="0"/>
         <w:jc w:val="both"/>
         <w:rPr>
           <w:rFonts w:ascii="Times New Roman" w:eastAsia="Times New Roman" w:hAnsi="Times New Roman" w:cs="Times New Roman"/>
@@ -2524,75 +3670,17 @@
       </w:pPr>
       <w:r>
         <w:rPr>
-          <w:rFonts w:ascii="Times New Roman" w:eastAsia="Times New Roman" w:hAnsi="Times New Roman" w:cs="Times New Roman"/>
-          <w:iCs/>
-          <w:color w:val="000000"/>
-          <w:sz w:val="28"/>
-          <w:szCs w:val="28"/>
-          <w:shd w:val="clear" w:color="auto" w:fill="FFFFFF"/>
-          <w:lang w:val="uk-UA" w:eastAsia="ru-RU"/>
-        </w:rPr>
-        <w:t xml:space="preserve"> </w:t>
-      </w:r>
-      <w:r>
-        <w:rPr>
-          <w:rFonts w:ascii="Times New Roman" w:eastAsia="Times New Roman" w:hAnsi="Times New Roman" w:cs="Times New Roman"/>
-          <w:iCs/>
-          <w:color w:val="000000"/>
-          <w:sz w:val="28"/>
-          <w:szCs w:val="28"/>
-          <w:shd w:val="clear" w:color="auto" w:fill="FFFFFF"/>
-          <w:lang w:val="uk-UA" w:eastAsia="ru-RU"/>
-        </w:rPr>
-        <w:t>Відкриваємо вкладку Суб’єкти і вибираємо ІнТех Проект. Далі створюємо підрозділи та посади відповідно до умови задачі (рис. 10)</w:t>
-      </w:r>
-    </w:p>
-    <w:p>
-      <w:pPr>
-        <w:pStyle w:val="a3"/>
-        <w:spacing w:after="0" w:line="360" w:lineRule="auto"/>
-        <w:ind w:left="0" w:firstLine="709"/>
-        <w:jc w:val="both"/>
-        <w:rPr>
-          <w:rFonts w:ascii="Times New Roman" w:eastAsia="Times New Roman" w:hAnsi="Times New Roman" w:cs="Times New Roman"/>
-          <w:iCs/>
-          <w:color w:val="000000"/>
-          <w:sz w:val="28"/>
-          <w:szCs w:val="28"/>
-          <w:shd w:val="clear" w:color="auto" w:fill="FFFFFF"/>
-          <w:lang w:val="uk-UA" w:eastAsia="ru-RU"/>
-        </w:rPr>
-      </w:pPr>
-    </w:p>
-    <w:p>
-      <w:pPr>
-        <w:pStyle w:val="a3"/>
-        <w:spacing w:after="0" w:line="360" w:lineRule="auto"/>
-        <w:ind w:left="0" w:firstLine="709"/>
-        <w:jc w:val="center"/>
-        <w:rPr>
-          <w:rFonts w:ascii="Times New Roman" w:eastAsia="Times New Roman" w:hAnsi="Times New Roman" w:cs="Times New Roman"/>
-          <w:iCs/>
-          <w:color w:val="000000"/>
-          <w:sz w:val="28"/>
-          <w:szCs w:val="28"/>
-          <w:shd w:val="clear" w:color="auto" w:fill="FFFFFF"/>
-          <w:lang w:val="uk-UA" w:eastAsia="ru-RU"/>
-        </w:rPr>
-      </w:pPr>
-      <w:r>
-        <w:rPr>
           <w:rFonts w:ascii="Times New Roman" w:hAnsi="Times New Roman" w:cs="Times New Roman"/>
           <w:noProof/>
           <w:sz w:val="28"/>
           <w:szCs w:val="28"/>
-          <w:lang w:val="en-US"/>
+          <w:lang w:eastAsia="ru-RU"/>
         </w:rPr>
         <w:drawing>
-          <wp:inline distT="0" distB="0" distL="0" distR="0" wp14:anchorId="58914A0E" wp14:editId="7D632853">
-            <wp:extent cx="3933825" cy="3895725"/>
-            <wp:effectExtent l="0" t="0" r="9525" b="9525"/>
-            <wp:docPr id="8" name="Рисунок 8"/>
+          <wp:inline distT="0" distB="0" distL="0" distR="0" wp14:anchorId="192BD491" wp14:editId="1CBB4E08">
+            <wp:extent cx="6300470" cy="2769870"/>
+            <wp:effectExtent l="0" t="0" r="5080" b="0"/>
+            <wp:docPr id="9" name="Рисунок 9"/>
             <wp:cNvGraphicFramePr>
               <a:graphicFrameLocks xmlns:a="http://schemas.openxmlformats.org/drawingml/2006/main" noChangeAspect="1"/>
             </wp:cNvGraphicFramePr>
@@ -2612,182 +3700,6 @@
                   <pic:spPr>
                     <a:xfrm>
                       <a:off x="0" y="0"/>
-                      <a:ext cx="3933825" cy="3895725"/>
-                    </a:xfrm>
-                    <a:prstGeom prst="rect">
-                      <a:avLst/>
-                    </a:prstGeom>
-                  </pic:spPr>
-                </pic:pic>
-              </a:graphicData>
-            </a:graphic>
-          </wp:inline>
-        </w:drawing>
-      </w:r>
-    </w:p>
-    <w:p>
-      <w:pPr>
-        <w:spacing w:after="0" w:line="360" w:lineRule="auto"/>
-        <w:jc w:val="center"/>
-        <w:rPr>
-          <w:rFonts w:ascii="Times New Roman" w:eastAsia="Times New Roman" w:hAnsi="Times New Roman" w:cs="Times New Roman"/>
-          <w:iCs/>
-          <w:color w:val="000000"/>
-          <w:sz w:val="28"/>
-          <w:szCs w:val="28"/>
-          <w:shd w:val="clear" w:color="auto" w:fill="FFFFFF"/>
-          <w:lang w:val="uk-UA" w:eastAsia="ru-RU"/>
-        </w:rPr>
-      </w:pPr>
-      <w:r>
-        <w:rPr>
-          <w:rFonts w:ascii="Times New Roman" w:hAnsi="Times New Roman" w:cs="Times New Roman"/>
-          <w:sz w:val="28"/>
-          <w:szCs w:val="28"/>
-          <w:lang w:val="uk-UA"/>
-        </w:rPr>
-        <w:t>Рисунок 10</w:t>
-      </w:r>
-      <w:r>
-        <w:rPr>
-          <w:rFonts w:ascii="Times New Roman" w:hAnsi="Times New Roman" w:cs="Times New Roman"/>
-          <w:sz w:val="28"/>
-          <w:szCs w:val="28"/>
-          <w:lang w:val="uk-UA"/>
-        </w:rPr>
-        <w:t xml:space="preserve"> – </w:t>
-      </w:r>
-      <w:r>
-        <w:rPr>
-          <w:rFonts w:ascii="Times New Roman" w:hAnsi="Times New Roman" w:cs="Times New Roman"/>
-          <w:sz w:val="28"/>
-          <w:szCs w:val="28"/>
-          <w:lang w:val="uk-UA"/>
-        </w:rPr>
-        <w:t>Створені підрозділи та посади на вкладці Суб’єкти</w:t>
-      </w:r>
-      <w:r>
-        <w:rPr>
-          <w:rFonts w:ascii="Times New Roman" w:hAnsi="Times New Roman" w:cs="Times New Roman"/>
-          <w:sz w:val="28"/>
-          <w:szCs w:val="28"/>
-          <w:lang w:val="uk-UA"/>
-        </w:rPr>
-        <w:t xml:space="preserve"> </w:t>
-      </w:r>
-    </w:p>
-    <w:p>
-      <w:pPr>
-        <w:pStyle w:val="a3"/>
-        <w:spacing w:after="0" w:line="360" w:lineRule="auto"/>
-        <w:ind w:left="0" w:firstLine="709"/>
-        <w:jc w:val="both"/>
-        <w:rPr>
-          <w:rFonts w:ascii="Times New Roman" w:eastAsia="Times New Roman" w:hAnsi="Times New Roman" w:cs="Times New Roman"/>
-          <w:iCs/>
-          <w:color w:val="000000"/>
-          <w:sz w:val="28"/>
-          <w:szCs w:val="28"/>
-          <w:shd w:val="clear" w:color="auto" w:fill="FFFFFF"/>
-          <w:lang w:val="uk-UA" w:eastAsia="ru-RU"/>
-        </w:rPr>
-      </w:pPr>
-    </w:p>
-    <w:p>
-      <w:pPr>
-        <w:pStyle w:val="a3"/>
-        <w:spacing w:after="0" w:line="360" w:lineRule="auto"/>
-        <w:ind w:left="0" w:firstLine="709"/>
-        <w:jc w:val="both"/>
-        <w:rPr>
-          <w:rFonts w:ascii="Times New Roman" w:eastAsia="Times New Roman" w:hAnsi="Times New Roman" w:cs="Times New Roman"/>
-          <w:iCs/>
-          <w:color w:val="000000"/>
-          <w:sz w:val="28"/>
-          <w:szCs w:val="28"/>
-          <w:shd w:val="clear" w:color="auto" w:fill="FFFFFF"/>
-          <w:lang w:val="uk-UA" w:eastAsia="ru-RU"/>
-        </w:rPr>
-      </w:pPr>
-      <w:r>
-        <w:rPr>
-          <w:rFonts w:ascii="Times New Roman" w:eastAsia="Times New Roman" w:hAnsi="Times New Roman" w:cs="Times New Roman"/>
-          <w:iCs/>
-          <w:color w:val="000000"/>
-          <w:sz w:val="28"/>
-          <w:szCs w:val="28"/>
-          <w:shd w:val="clear" w:color="auto" w:fill="FFFFFF"/>
-          <w:lang w:val="uk-UA" w:eastAsia="ru-RU"/>
-        </w:rPr>
-        <w:t>Натискаємо  двічі на «Генеральний директор» лівою кнопки миші та отримуємо результат - організаційну модель підприємства (рис. 11)</w:t>
-      </w:r>
-    </w:p>
-    <w:p>
-      <w:pPr>
-        <w:pStyle w:val="a3"/>
-        <w:spacing w:after="0" w:line="360" w:lineRule="auto"/>
-        <w:ind w:left="0" w:firstLine="709"/>
-        <w:jc w:val="both"/>
-        <w:rPr>
-          <w:rFonts w:ascii="Times New Roman" w:eastAsia="Times New Roman" w:hAnsi="Times New Roman" w:cs="Times New Roman"/>
-          <w:iCs/>
-          <w:color w:val="000000"/>
-          <w:sz w:val="28"/>
-          <w:szCs w:val="28"/>
-          <w:shd w:val="clear" w:color="auto" w:fill="FFFFFF"/>
-          <w:lang w:val="uk-UA" w:eastAsia="ru-RU"/>
-        </w:rPr>
-      </w:pPr>
-    </w:p>
-    <w:p>
-      <w:pPr>
-        <w:pStyle w:val="a3"/>
-        <w:spacing w:after="0" w:line="360" w:lineRule="auto"/>
-        <w:ind w:left="0"/>
-        <w:jc w:val="both"/>
-        <w:rPr>
-          <w:rFonts w:ascii="Times New Roman" w:eastAsia="Times New Roman" w:hAnsi="Times New Roman" w:cs="Times New Roman"/>
-          <w:iCs/>
-          <w:color w:val="000000"/>
-          <w:sz w:val="28"/>
-          <w:szCs w:val="28"/>
-          <w:shd w:val="clear" w:color="auto" w:fill="FFFFFF"/>
-          <w:lang w:val="uk-UA" w:eastAsia="ru-RU"/>
-        </w:rPr>
-      </w:pPr>
-      <w:r>
-        <w:rPr>
-          <w:rFonts w:ascii="Times New Roman" w:hAnsi="Times New Roman" w:cs="Times New Roman"/>
-          <w:noProof/>
-          <w:sz w:val="28"/>
-          <w:szCs w:val="28"/>
-          <w:lang w:val="en-US"/>
-        </w:rPr>
-        <w:lastRenderedPageBreak/>
-        <w:drawing>
-          <wp:inline distT="0" distB="0" distL="0" distR="0" wp14:anchorId="192BD491" wp14:editId="1CBB4E08">
-            <wp:extent cx="6300470" cy="2769870"/>
-            <wp:effectExtent l="0" t="0" r="5080" b="0"/>
-            <wp:docPr id="9" name="Рисунок 9"/>
-            <wp:cNvGraphicFramePr>
-              <a:graphicFrameLocks xmlns:a="http://schemas.openxmlformats.org/drawingml/2006/main" noChangeAspect="1"/>
-            </wp:cNvGraphicFramePr>
-            <a:graphic xmlns:a="http://schemas.openxmlformats.org/drawingml/2006/main">
-              <a:graphicData uri="http://schemas.openxmlformats.org/drawingml/2006/picture">
-                <pic:pic xmlns:pic="http://schemas.openxmlformats.org/drawingml/2006/picture">
-                  <pic:nvPicPr>
-                    <pic:cNvPr id="1" name=""/>
-                    <pic:cNvPicPr/>
-                  </pic:nvPicPr>
-                  <pic:blipFill>
-                    <a:blip r:embed="rId13"/>
-                    <a:stretch>
-                      <a:fillRect/>
-                    </a:stretch>
-                  </pic:blipFill>
-                  <pic:spPr>
-                    <a:xfrm>
-                      <a:off x="0" y="0"/>
                       <a:ext cx="6300470" cy="2769870"/>
                     </a:xfrm>
                     <a:prstGeom prst="rect">
@@ -2835,18 +3747,46 @@
         </w:rPr>
         <w:t xml:space="preserve"> – Організаційна структура </w:t>
       </w:r>
-      <w:r>
-        <w:rPr>
-          <w:rFonts w:ascii="Times New Roman" w:eastAsia="Times New Roman" w:hAnsi="Times New Roman" w:cs="Times New Roman"/>
-          <w:iCs/>
-          <w:color w:val="000000"/>
-          <w:sz w:val="28"/>
-          <w:szCs w:val="28"/>
-          <w:shd w:val="clear" w:color="auto" w:fill="FFFFFF"/>
-          <w:lang w:val="uk-UA" w:eastAsia="ru-RU"/>
-        </w:rPr>
-        <w:t>Business Studio</w:t>
-      </w:r>
+      <w:proofErr w:type="spellStart"/>
+      <w:r>
+        <w:rPr>
+          <w:rFonts w:ascii="Times New Roman" w:eastAsia="Times New Roman" w:hAnsi="Times New Roman" w:cs="Times New Roman"/>
+          <w:iCs/>
+          <w:color w:val="000000"/>
+          <w:sz w:val="28"/>
+          <w:szCs w:val="28"/>
+          <w:shd w:val="clear" w:color="auto" w:fill="FFFFFF"/>
+          <w:lang w:val="uk-UA" w:eastAsia="ru-RU"/>
+        </w:rPr>
+        <w:t>Business</w:t>
+      </w:r>
+      <w:proofErr w:type="spellEnd"/>
+      <w:r>
+        <w:rPr>
+          <w:rFonts w:ascii="Times New Roman" w:eastAsia="Times New Roman" w:hAnsi="Times New Roman" w:cs="Times New Roman"/>
+          <w:iCs/>
+          <w:color w:val="000000"/>
+          <w:sz w:val="28"/>
+          <w:szCs w:val="28"/>
+          <w:shd w:val="clear" w:color="auto" w:fill="FFFFFF"/>
+          <w:lang w:val="uk-UA" w:eastAsia="ru-RU"/>
+        </w:rPr>
+        <w:t xml:space="preserve"> </w:t>
+      </w:r>
+      <w:proofErr w:type="spellStart"/>
+      <w:r>
+        <w:rPr>
+          <w:rFonts w:ascii="Times New Roman" w:eastAsia="Times New Roman" w:hAnsi="Times New Roman" w:cs="Times New Roman"/>
+          <w:iCs/>
+          <w:color w:val="000000"/>
+          <w:sz w:val="28"/>
+          <w:szCs w:val="28"/>
+          <w:shd w:val="clear" w:color="auto" w:fill="FFFFFF"/>
+          <w:lang w:val="uk-UA" w:eastAsia="ru-RU"/>
+        </w:rPr>
+        <w:t>Studio</w:t>
+      </w:r>
+      <w:proofErr w:type="spellEnd"/>
     </w:p>
     <w:p>
       <w:pPr>
@@ -2910,6 +3850,7 @@
           <w:shd w:val="clear" w:color="auto" w:fill="FFFFFF"/>
           <w:lang w:val="uk-UA" w:eastAsia="ru-RU"/>
         </w:rPr>
+        <w:lastRenderedPageBreak/>
         <w:t>Порівняльний аналіз вивчених нотацій:</w:t>
       </w:r>
     </w:p>
@@ -2997,7 +3938,33 @@
           <w:shd w:val="clear" w:color="auto" w:fill="FFFFFF"/>
           <w:lang w:val="uk-UA" w:eastAsia="ru-RU"/>
         </w:rPr>
-        <w:t>Об'єкти SmartArt в MS Office досить прості у використанні і дають велику свободу дій для користувача (наприклад, з'єднати фігури об'єктом лінії, а не зв'язком).</w:t>
+        <w:t xml:space="preserve">Об'єкти </w:t>
+      </w:r>
+      <w:proofErr w:type="spellStart"/>
+      <w:r>
+        <w:rPr>
+          <w:rFonts w:ascii="Times New Roman" w:eastAsia="Times New Roman" w:hAnsi="Times New Roman" w:cs="Times New Roman"/>
+          <w:iCs/>
+          <w:color w:val="000000"/>
+          <w:sz w:val="28"/>
+          <w:szCs w:val="28"/>
+          <w:shd w:val="clear" w:color="auto" w:fill="FFFFFF"/>
+          <w:lang w:val="uk-UA" w:eastAsia="ru-RU"/>
+        </w:rPr>
+        <w:t>SmartArt</w:t>
+      </w:r>
+      <w:proofErr w:type="spellEnd"/>
+      <w:r>
+        <w:rPr>
+          <w:rFonts w:ascii="Times New Roman" w:eastAsia="Times New Roman" w:hAnsi="Times New Roman" w:cs="Times New Roman"/>
+          <w:iCs/>
+          <w:color w:val="000000"/>
+          <w:sz w:val="28"/>
+          <w:szCs w:val="28"/>
+          <w:shd w:val="clear" w:color="auto" w:fill="FFFFFF"/>
+          <w:lang w:val="uk-UA" w:eastAsia="ru-RU"/>
+        </w:rPr>
+        <w:t xml:space="preserve"> в MS Office досить прості у використанні і дають велику свободу дій для користувача (наприклад, з'єднати фігури об'єктом лінії, а не зв'язком).</w:t>
       </w:r>
     </w:p>
     <w:p>
@@ -3016,17 +3983,31 @@
           <w:lang w:val="uk-UA" w:eastAsia="ru-RU"/>
         </w:rPr>
       </w:pPr>
-      <w:r>
-        <w:rPr>
-          <w:rFonts w:ascii="Times New Roman" w:eastAsia="Times New Roman" w:hAnsi="Times New Roman" w:cs="Times New Roman"/>
-          <w:iCs/>
-          <w:color w:val="000000"/>
-          <w:sz w:val="28"/>
-          <w:szCs w:val="28"/>
-          <w:shd w:val="clear" w:color="auto" w:fill="FFFFFF"/>
-          <w:lang w:val="uk-UA" w:eastAsia="ru-RU"/>
-        </w:rPr>
-        <w:t>BPWin також досить простий у використанні і характеризується тим, що спочатку заповнюється дані про всіх існуючих відділах і його працівників, а вже після будується організаційна модель.</w:t>
+      <w:proofErr w:type="spellStart"/>
+      <w:r>
+        <w:rPr>
+          <w:rFonts w:ascii="Times New Roman" w:eastAsia="Times New Roman" w:hAnsi="Times New Roman" w:cs="Times New Roman"/>
+          <w:iCs/>
+          <w:color w:val="000000"/>
+          <w:sz w:val="28"/>
+          <w:szCs w:val="28"/>
+          <w:shd w:val="clear" w:color="auto" w:fill="FFFFFF"/>
+          <w:lang w:val="uk-UA" w:eastAsia="ru-RU"/>
+        </w:rPr>
+        <w:t>BPWin</w:t>
+      </w:r>
+      <w:proofErr w:type="spellEnd"/>
+      <w:r>
+        <w:rPr>
+          <w:rFonts w:ascii="Times New Roman" w:eastAsia="Times New Roman" w:hAnsi="Times New Roman" w:cs="Times New Roman"/>
+          <w:iCs/>
+          <w:color w:val="000000"/>
+          <w:sz w:val="28"/>
+          <w:szCs w:val="28"/>
+          <w:shd w:val="clear" w:color="auto" w:fill="FFFFFF"/>
+          <w:lang w:val="uk-UA" w:eastAsia="ru-RU"/>
+        </w:rPr>
+        <w:t xml:space="preserve"> також досить простий у використанні і характеризується тим, що спочатку заповнюється дані про всіх існуючих відділах і його працівників, а вже після будується організаційна модель.</w:t>
       </w:r>
     </w:p>
     <w:p>
@@ -3045,30 +4026,83 @@
           <w:lang w:val="uk-UA" w:eastAsia="ru-RU"/>
         </w:rPr>
       </w:pPr>
-      <w:r>
-        <w:rPr>
-          <w:rFonts w:ascii="Times New Roman" w:eastAsia="Times New Roman" w:hAnsi="Times New Roman" w:cs="Times New Roman"/>
-          <w:iCs/>
-          <w:color w:val="000000"/>
-          <w:sz w:val="28"/>
-          <w:szCs w:val="28"/>
-          <w:shd w:val="clear" w:color="auto" w:fill="FFFFFF"/>
-          <w:lang w:val="uk-UA" w:eastAsia="ru-RU"/>
-        </w:rPr>
-        <w:t xml:space="preserve">Aris Organizational Chart практично повністю аналогічний Visio, за винятком того, що після ролі старшої ланки (генеральний директор або директор по якомусь напрямку діяльності) не може відразу йти фігура ролі </w:t>
-      </w:r>
-      <w:r>
-        <w:rPr>
-          <w:rFonts w:ascii="Times New Roman" w:eastAsia="Times New Roman" w:hAnsi="Times New Roman" w:cs="Times New Roman"/>
-          <w:iCs/>
-          <w:color w:val="000000"/>
-          <w:sz w:val="28"/>
-          <w:szCs w:val="28"/>
-          <w:shd w:val="clear" w:color="auto" w:fill="FFFFFF"/>
-          <w:lang w:val="uk-UA" w:eastAsia="ru-RU"/>
-        </w:rPr>
-        <w:lastRenderedPageBreak/>
-        <w:t>підлеглого, між цими двома фігурами повинна бути проміжна - назва відділу, яким керує директор і до якого належить його співробітник.</w:t>
+      <w:proofErr w:type="spellStart"/>
+      <w:r>
+        <w:rPr>
+          <w:rFonts w:ascii="Times New Roman" w:eastAsia="Times New Roman" w:hAnsi="Times New Roman" w:cs="Times New Roman"/>
+          <w:iCs/>
+          <w:color w:val="000000"/>
+          <w:sz w:val="28"/>
+          <w:szCs w:val="28"/>
+          <w:shd w:val="clear" w:color="auto" w:fill="FFFFFF"/>
+          <w:lang w:val="uk-UA" w:eastAsia="ru-RU"/>
+        </w:rPr>
+        <w:t>Aris</w:t>
+      </w:r>
+      <w:proofErr w:type="spellEnd"/>
+      <w:r>
+        <w:rPr>
+          <w:rFonts w:ascii="Times New Roman" w:eastAsia="Times New Roman" w:hAnsi="Times New Roman" w:cs="Times New Roman"/>
+          <w:iCs/>
+          <w:color w:val="000000"/>
+          <w:sz w:val="28"/>
+          <w:szCs w:val="28"/>
+          <w:shd w:val="clear" w:color="auto" w:fill="FFFFFF"/>
+          <w:lang w:val="uk-UA" w:eastAsia="ru-RU"/>
+        </w:rPr>
+        <w:t xml:space="preserve"> </w:t>
+      </w:r>
+      <w:proofErr w:type="spellStart"/>
+      <w:r>
+        <w:rPr>
+          <w:rFonts w:ascii="Times New Roman" w:eastAsia="Times New Roman" w:hAnsi="Times New Roman" w:cs="Times New Roman"/>
+          <w:iCs/>
+          <w:color w:val="000000"/>
+          <w:sz w:val="28"/>
+          <w:szCs w:val="28"/>
+          <w:shd w:val="clear" w:color="auto" w:fill="FFFFFF"/>
+          <w:lang w:val="uk-UA" w:eastAsia="ru-RU"/>
+        </w:rPr>
+        <w:t>Organizational</w:t>
+      </w:r>
+      <w:proofErr w:type="spellEnd"/>
+      <w:r>
+        <w:rPr>
+          <w:rFonts w:ascii="Times New Roman" w:eastAsia="Times New Roman" w:hAnsi="Times New Roman" w:cs="Times New Roman"/>
+          <w:iCs/>
+          <w:color w:val="000000"/>
+          <w:sz w:val="28"/>
+          <w:szCs w:val="28"/>
+          <w:shd w:val="clear" w:color="auto" w:fill="FFFFFF"/>
+          <w:lang w:val="uk-UA" w:eastAsia="ru-RU"/>
+        </w:rPr>
+        <w:t xml:space="preserve"> </w:t>
+      </w:r>
+      <w:proofErr w:type="spellStart"/>
+      <w:r>
+        <w:rPr>
+          <w:rFonts w:ascii="Times New Roman" w:eastAsia="Times New Roman" w:hAnsi="Times New Roman" w:cs="Times New Roman"/>
+          <w:iCs/>
+          <w:color w:val="000000"/>
+          <w:sz w:val="28"/>
+          <w:szCs w:val="28"/>
+          <w:shd w:val="clear" w:color="auto" w:fill="FFFFFF"/>
+          <w:lang w:val="uk-UA" w:eastAsia="ru-RU"/>
+        </w:rPr>
+        <w:t>Chart</w:t>
+      </w:r>
+      <w:proofErr w:type="spellEnd"/>
+      <w:r>
+        <w:rPr>
+          <w:rFonts w:ascii="Times New Roman" w:eastAsia="Times New Roman" w:hAnsi="Times New Roman" w:cs="Times New Roman"/>
+          <w:iCs/>
+          <w:color w:val="000000"/>
+          <w:sz w:val="28"/>
+          <w:szCs w:val="28"/>
+          <w:shd w:val="clear" w:color="auto" w:fill="FFFFFF"/>
+          <w:lang w:val="uk-UA" w:eastAsia="ru-RU"/>
+        </w:rPr>
+        <w:t xml:space="preserve"> практично повністю аналогічний Visio, за винятком того, що після ролі старшої ланки (генеральний директор або директор по якомусь напрямку діяльності) не може відразу йти фігура ролі підлеглого, між цими двома фігурами повинна бути проміжна - назва відділу, яким керує директор і до якого належить його співробітник.</w:t>
       </w:r>
     </w:p>
     <w:p>
@@ -3099,29 +4133,83 @@
         </w:rPr>
         <w:t xml:space="preserve">В </w:t>
       </w:r>
-      <w:r>
-        <w:rPr>
-          <w:rFonts w:ascii="Times New Roman" w:eastAsia="Times New Roman" w:hAnsi="Times New Roman" w:cs="Times New Roman"/>
-          <w:iCs/>
-          <w:color w:val="000000"/>
-          <w:sz w:val="28"/>
-          <w:szCs w:val="28"/>
-          <w:shd w:val="clear" w:color="auto" w:fill="FFFFFF"/>
-          <w:lang w:val="uk-UA" w:eastAsia="ru-RU"/>
-        </w:rPr>
-        <w:t>Business Studio</w:t>
-      </w:r>
-      <w:r>
-        <w:rPr>
-          <w:rFonts w:ascii="Times New Roman" w:eastAsia="Times New Roman" w:hAnsi="Times New Roman" w:cs="Times New Roman"/>
-          <w:iCs/>
-          <w:color w:val="000000"/>
-          <w:sz w:val="28"/>
-          <w:szCs w:val="28"/>
-          <w:shd w:val="clear" w:color="auto" w:fill="FFFFFF"/>
-          <w:lang w:val="uk-UA" w:eastAsia="ru-RU"/>
-        </w:rPr>
-        <w:t xml:space="preserve"> демо-версії не вистачає для побудови повноцінної діаграми. Можливо тільки перейменувати підрозділи та посади, що дані в прикладі.</w:t>
+      <w:proofErr w:type="spellStart"/>
+      <w:r>
+        <w:rPr>
+          <w:rFonts w:ascii="Times New Roman" w:eastAsia="Times New Roman" w:hAnsi="Times New Roman" w:cs="Times New Roman"/>
+          <w:iCs/>
+          <w:color w:val="000000"/>
+          <w:sz w:val="28"/>
+          <w:szCs w:val="28"/>
+          <w:shd w:val="clear" w:color="auto" w:fill="FFFFFF"/>
+          <w:lang w:val="uk-UA" w:eastAsia="ru-RU"/>
+        </w:rPr>
+        <w:t>Business</w:t>
+      </w:r>
+      <w:proofErr w:type="spellEnd"/>
+      <w:r>
+        <w:rPr>
+          <w:rFonts w:ascii="Times New Roman" w:eastAsia="Times New Roman" w:hAnsi="Times New Roman" w:cs="Times New Roman"/>
+          <w:iCs/>
+          <w:color w:val="000000"/>
+          <w:sz w:val="28"/>
+          <w:szCs w:val="28"/>
+          <w:shd w:val="clear" w:color="auto" w:fill="FFFFFF"/>
+          <w:lang w:val="uk-UA" w:eastAsia="ru-RU"/>
+        </w:rPr>
+        <w:t xml:space="preserve"> </w:t>
+      </w:r>
+      <w:proofErr w:type="spellStart"/>
+      <w:r>
+        <w:rPr>
+          <w:rFonts w:ascii="Times New Roman" w:eastAsia="Times New Roman" w:hAnsi="Times New Roman" w:cs="Times New Roman"/>
+          <w:iCs/>
+          <w:color w:val="000000"/>
+          <w:sz w:val="28"/>
+          <w:szCs w:val="28"/>
+          <w:shd w:val="clear" w:color="auto" w:fill="FFFFFF"/>
+          <w:lang w:val="uk-UA" w:eastAsia="ru-RU"/>
+        </w:rPr>
+        <w:t>Studio</w:t>
+      </w:r>
+      <w:proofErr w:type="spellEnd"/>
+      <w:r>
+        <w:rPr>
+          <w:rFonts w:ascii="Times New Roman" w:eastAsia="Times New Roman" w:hAnsi="Times New Roman" w:cs="Times New Roman"/>
+          <w:iCs/>
+          <w:color w:val="000000"/>
+          <w:sz w:val="28"/>
+          <w:szCs w:val="28"/>
+          <w:shd w:val="clear" w:color="auto" w:fill="FFFFFF"/>
+          <w:lang w:val="uk-UA" w:eastAsia="ru-RU"/>
+        </w:rPr>
+        <w:t xml:space="preserve"> </w:t>
+      </w:r>
+      <w:proofErr w:type="spellStart"/>
+      <w:r>
+        <w:rPr>
+          <w:rFonts w:ascii="Times New Roman" w:eastAsia="Times New Roman" w:hAnsi="Times New Roman" w:cs="Times New Roman"/>
+          <w:iCs/>
+          <w:color w:val="000000"/>
+          <w:sz w:val="28"/>
+          <w:szCs w:val="28"/>
+          <w:shd w:val="clear" w:color="auto" w:fill="FFFFFF"/>
+          <w:lang w:val="uk-UA" w:eastAsia="ru-RU"/>
+        </w:rPr>
+        <w:t>демо</w:t>
+      </w:r>
+      <w:proofErr w:type="spellEnd"/>
+      <w:r>
+        <w:rPr>
+          <w:rFonts w:ascii="Times New Roman" w:eastAsia="Times New Roman" w:hAnsi="Times New Roman" w:cs="Times New Roman"/>
+          <w:iCs/>
+          <w:color w:val="000000"/>
+          <w:sz w:val="28"/>
+          <w:szCs w:val="28"/>
+          <w:shd w:val="clear" w:color="auto" w:fill="FFFFFF"/>
+          <w:lang w:val="uk-UA" w:eastAsia="ru-RU"/>
+        </w:rPr>
+        <w:t>-версії не вистачає для побудови повноцінної діаграми. Можливо тільки перейменувати підрозділи та посади, що дані в прикладі.</w:t>
       </w:r>
     </w:p>
     <w:p>
@@ -3132,6 +4220,17 @@
         <w:jc w:val="both"/>
         <w:rPr>
           <w:rFonts w:ascii="Times New Roman" w:eastAsia="Times New Roman" w:hAnsi="Times New Roman" w:cs="Times New Roman"/>
+          <w:iCs/>
+          <w:color w:val="000000"/>
+          <w:sz w:val="28"/>
+          <w:szCs w:val="28"/>
+          <w:shd w:val="clear" w:color="auto" w:fill="FFFFFF"/>
+          <w:lang w:val="uk-UA" w:eastAsia="ru-RU"/>
+        </w:rPr>
+      </w:pPr>
+      <w:r>
+        <w:rPr>
+          <w:rFonts w:ascii="Times New Roman" w:eastAsia="Times New Roman" w:hAnsi="Times New Roman" w:cs="Times New Roman"/>
           <w:b/>
           <w:iCs/>
           <w:color w:val="000000"/>
@@ -3140,323 +4239,6 @@
           <w:shd w:val="clear" w:color="auto" w:fill="FFFFFF"/>
           <w:lang w:val="uk-UA" w:eastAsia="ru-RU"/>
         </w:rPr>
-      </w:pPr>
-    </w:p>
-    <w:p>
-      <w:pPr>
-        <w:pStyle w:val="a3"/>
-        <w:spacing w:after="0" w:line="360" w:lineRule="auto"/>
-        <w:ind w:left="0" w:firstLine="709"/>
-        <w:jc w:val="both"/>
-        <w:rPr>
-          <w:rFonts w:ascii="Times New Roman" w:eastAsia="Times New Roman" w:hAnsi="Times New Roman" w:cs="Times New Roman"/>
-          <w:b/>
-          <w:iCs/>
-          <w:color w:val="000000"/>
-          <w:sz w:val="28"/>
-          <w:szCs w:val="28"/>
-          <w:shd w:val="clear" w:color="auto" w:fill="FFFFFF"/>
-          <w:lang w:val="uk-UA" w:eastAsia="ru-RU"/>
-        </w:rPr>
-      </w:pPr>
-    </w:p>
-    <w:p>
-      <w:pPr>
-        <w:pStyle w:val="a3"/>
-        <w:spacing w:after="0" w:line="360" w:lineRule="auto"/>
-        <w:ind w:left="0" w:firstLine="709"/>
-        <w:jc w:val="both"/>
-        <w:rPr>
-          <w:rFonts w:ascii="Times New Roman" w:eastAsia="Times New Roman" w:hAnsi="Times New Roman" w:cs="Times New Roman"/>
-          <w:b/>
-          <w:iCs/>
-          <w:color w:val="000000"/>
-          <w:sz w:val="28"/>
-          <w:szCs w:val="28"/>
-          <w:shd w:val="clear" w:color="auto" w:fill="FFFFFF"/>
-          <w:lang w:val="uk-UA" w:eastAsia="ru-RU"/>
-        </w:rPr>
-      </w:pPr>
-    </w:p>
-    <w:p>
-      <w:pPr>
-        <w:pStyle w:val="a3"/>
-        <w:spacing w:after="0" w:line="360" w:lineRule="auto"/>
-        <w:ind w:left="0" w:firstLine="709"/>
-        <w:jc w:val="both"/>
-        <w:rPr>
-          <w:rFonts w:ascii="Times New Roman" w:eastAsia="Times New Roman" w:hAnsi="Times New Roman" w:cs="Times New Roman"/>
-          <w:b/>
-          <w:iCs/>
-          <w:color w:val="000000"/>
-          <w:sz w:val="28"/>
-          <w:szCs w:val="28"/>
-          <w:shd w:val="clear" w:color="auto" w:fill="FFFFFF"/>
-          <w:lang w:val="uk-UA" w:eastAsia="ru-RU"/>
-        </w:rPr>
-      </w:pPr>
-    </w:p>
-    <w:p>
-      <w:pPr>
-        <w:pStyle w:val="a3"/>
-        <w:spacing w:after="0" w:line="360" w:lineRule="auto"/>
-        <w:ind w:left="0" w:firstLine="709"/>
-        <w:jc w:val="both"/>
-        <w:rPr>
-          <w:rFonts w:ascii="Times New Roman" w:eastAsia="Times New Roman" w:hAnsi="Times New Roman" w:cs="Times New Roman"/>
-          <w:b/>
-          <w:iCs/>
-          <w:color w:val="000000"/>
-          <w:sz w:val="28"/>
-          <w:szCs w:val="28"/>
-          <w:shd w:val="clear" w:color="auto" w:fill="FFFFFF"/>
-          <w:lang w:val="uk-UA" w:eastAsia="ru-RU"/>
-        </w:rPr>
-      </w:pPr>
-    </w:p>
-    <w:p>
-      <w:pPr>
-        <w:pStyle w:val="a3"/>
-        <w:spacing w:after="0" w:line="360" w:lineRule="auto"/>
-        <w:ind w:left="0" w:firstLine="709"/>
-        <w:jc w:val="both"/>
-        <w:rPr>
-          <w:rFonts w:ascii="Times New Roman" w:eastAsia="Times New Roman" w:hAnsi="Times New Roman" w:cs="Times New Roman"/>
-          <w:b/>
-          <w:iCs/>
-          <w:color w:val="000000"/>
-          <w:sz w:val="28"/>
-          <w:szCs w:val="28"/>
-          <w:shd w:val="clear" w:color="auto" w:fill="FFFFFF"/>
-          <w:lang w:val="uk-UA" w:eastAsia="ru-RU"/>
-        </w:rPr>
-      </w:pPr>
-    </w:p>
-    <w:p>
-      <w:pPr>
-        <w:pStyle w:val="a3"/>
-        <w:spacing w:after="0" w:line="360" w:lineRule="auto"/>
-        <w:ind w:left="0" w:firstLine="709"/>
-        <w:jc w:val="both"/>
-        <w:rPr>
-          <w:rFonts w:ascii="Times New Roman" w:eastAsia="Times New Roman" w:hAnsi="Times New Roman" w:cs="Times New Roman"/>
-          <w:b/>
-          <w:iCs/>
-          <w:color w:val="000000"/>
-          <w:sz w:val="28"/>
-          <w:szCs w:val="28"/>
-          <w:shd w:val="clear" w:color="auto" w:fill="FFFFFF"/>
-          <w:lang w:val="uk-UA" w:eastAsia="ru-RU"/>
-        </w:rPr>
-      </w:pPr>
-    </w:p>
-    <w:p>
-      <w:pPr>
-        <w:pStyle w:val="a3"/>
-        <w:spacing w:after="0" w:line="360" w:lineRule="auto"/>
-        <w:ind w:left="0" w:firstLine="709"/>
-        <w:jc w:val="both"/>
-        <w:rPr>
-          <w:rFonts w:ascii="Times New Roman" w:eastAsia="Times New Roman" w:hAnsi="Times New Roman" w:cs="Times New Roman"/>
-          <w:b/>
-          <w:iCs/>
-          <w:color w:val="000000"/>
-          <w:sz w:val="28"/>
-          <w:szCs w:val="28"/>
-          <w:shd w:val="clear" w:color="auto" w:fill="FFFFFF"/>
-          <w:lang w:val="uk-UA" w:eastAsia="ru-RU"/>
-        </w:rPr>
-      </w:pPr>
-    </w:p>
-    <w:p>
-      <w:pPr>
-        <w:pStyle w:val="a3"/>
-        <w:spacing w:after="0" w:line="360" w:lineRule="auto"/>
-        <w:ind w:left="0" w:firstLine="709"/>
-        <w:jc w:val="both"/>
-        <w:rPr>
-          <w:rFonts w:ascii="Times New Roman" w:eastAsia="Times New Roman" w:hAnsi="Times New Roman" w:cs="Times New Roman"/>
-          <w:b/>
-          <w:iCs/>
-          <w:color w:val="000000"/>
-          <w:sz w:val="28"/>
-          <w:szCs w:val="28"/>
-          <w:shd w:val="clear" w:color="auto" w:fill="FFFFFF"/>
-          <w:lang w:val="uk-UA" w:eastAsia="ru-RU"/>
-        </w:rPr>
-      </w:pPr>
-    </w:p>
-    <w:p>
-      <w:pPr>
-        <w:pStyle w:val="a3"/>
-        <w:spacing w:after="0" w:line="360" w:lineRule="auto"/>
-        <w:ind w:left="0" w:firstLine="709"/>
-        <w:jc w:val="both"/>
-        <w:rPr>
-          <w:rFonts w:ascii="Times New Roman" w:eastAsia="Times New Roman" w:hAnsi="Times New Roman" w:cs="Times New Roman"/>
-          <w:b/>
-          <w:iCs/>
-          <w:color w:val="000000"/>
-          <w:sz w:val="28"/>
-          <w:szCs w:val="28"/>
-          <w:shd w:val="clear" w:color="auto" w:fill="FFFFFF"/>
-          <w:lang w:val="uk-UA" w:eastAsia="ru-RU"/>
-        </w:rPr>
-      </w:pPr>
-    </w:p>
-    <w:p>
-      <w:pPr>
-        <w:pStyle w:val="a3"/>
-        <w:spacing w:after="0" w:line="360" w:lineRule="auto"/>
-        <w:ind w:left="0" w:firstLine="709"/>
-        <w:jc w:val="both"/>
-        <w:rPr>
-          <w:rFonts w:ascii="Times New Roman" w:eastAsia="Times New Roman" w:hAnsi="Times New Roman" w:cs="Times New Roman"/>
-          <w:b/>
-          <w:iCs/>
-          <w:color w:val="000000"/>
-          <w:sz w:val="28"/>
-          <w:szCs w:val="28"/>
-          <w:shd w:val="clear" w:color="auto" w:fill="FFFFFF"/>
-          <w:lang w:val="uk-UA" w:eastAsia="ru-RU"/>
-        </w:rPr>
-      </w:pPr>
-    </w:p>
-    <w:p>
-      <w:pPr>
-        <w:pStyle w:val="a3"/>
-        <w:spacing w:after="0" w:line="360" w:lineRule="auto"/>
-        <w:ind w:left="0" w:firstLine="709"/>
-        <w:jc w:val="both"/>
-        <w:rPr>
-          <w:rFonts w:ascii="Times New Roman" w:eastAsia="Times New Roman" w:hAnsi="Times New Roman" w:cs="Times New Roman"/>
-          <w:b/>
-          <w:iCs/>
-          <w:color w:val="000000"/>
-          <w:sz w:val="28"/>
-          <w:szCs w:val="28"/>
-          <w:shd w:val="clear" w:color="auto" w:fill="FFFFFF"/>
-          <w:lang w:val="uk-UA" w:eastAsia="ru-RU"/>
-        </w:rPr>
-      </w:pPr>
-    </w:p>
-    <w:p>
-      <w:pPr>
-        <w:pStyle w:val="a3"/>
-        <w:spacing w:after="0" w:line="360" w:lineRule="auto"/>
-        <w:ind w:left="0" w:firstLine="709"/>
-        <w:jc w:val="both"/>
-        <w:rPr>
-          <w:rFonts w:ascii="Times New Roman" w:eastAsia="Times New Roman" w:hAnsi="Times New Roman" w:cs="Times New Roman"/>
-          <w:b/>
-          <w:iCs/>
-          <w:color w:val="000000"/>
-          <w:sz w:val="28"/>
-          <w:szCs w:val="28"/>
-          <w:shd w:val="clear" w:color="auto" w:fill="FFFFFF"/>
-          <w:lang w:val="uk-UA" w:eastAsia="ru-RU"/>
-        </w:rPr>
-      </w:pPr>
-    </w:p>
-    <w:p>
-      <w:pPr>
-        <w:pStyle w:val="a3"/>
-        <w:spacing w:after="0" w:line="360" w:lineRule="auto"/>
-        <w:ind w:left="0" w:firstLine="709"/>
-        <w:jc w:val="both"/>
-        <w:rPr>
-          <w:rFonts w:ascii="Times New Roman" w:eastAsia="Times New Roman" w:hAnsi="Times New Roman" w:cs="Times New Roman"/>
-          <w:b/>
-          <w:iCs/>
-          <w:color w:val="000000"/>
-          <w:sz w:val="28"/>
-          <w:szCs w:val="28"/>
-          <w:shd w:val="clear" w:color="auto" w:fill="FFFFFF"/>
-          <w:lang w:val="uk-UA" w:eastAsia="ru-RU"/>
-        </w:rPr>
-      </w:pPr>
-    </w:p>
-    <w:p>
-      <w:pPr>
-        <w:pStyle w:val="a3"/>
-        <w:spacing w:after="0" w:line="360" w:lineRule="auto"/>
-        <w:ind w:left="0" w:firstLine="709"/>
-        <w:jc w:val="both"/>
-        <w:rPr>
-          <w:rFonts w:ascii="Times New Roman" w:eastAsia="Times New Roman" w:hAnsi="Times New Roman" w:cs="Times New Roman"/>
-          <w:b/>
-          <w:iCs/>
-          <w:color w:val="000000"/>
-          <w:sz w:val="28"/>
-          <w:szCs w:val="28"/>
-          <w:shd w:val="clear" w:color="auto" w:fill="FFFFFF"/>
-          <w:lang w:val="uk-UA" w:eastAsia="ru-RU"/>
-        </w:rPr>
-      </w:pPr>
-    </w:p>
-    <w:p>
-      <w:pPr>
-        <w:pStyle w:val="a3"/>
-        <w:spacing w:after="0" w:line="360" w:lineRule="auto"/>
-        <w:ind w:left="0" w:firstLine="709"/>
-        <w:jc w:val="both"/>
-        <w:rPr>
-          <w:rFonts w:ascii="Times New Roman" w:eastAsia="Times New Roman" w:hAnsi="Times New Roman" w:cs="Times New Roman"/>
-          <w:b/>
-          <w:iCs/>
-          <w:color w:val="000000"/>
-          <w:sz w:val="28"/>
-          <w:szCs w:val="28"/>
-          <w:shd w:val="clear" w:color="auto" w:fill="FFFFFF"/>
-          <w:lang w:val="uk-UA" w:eastAsia="ru-RU"/>
-        </w:rPr>
-      </w:pPr>
-    </w:p>
-    <w:p>
-      <w:pPr>
-        <w:pStyle w:val="a3"/>
-        <w:spacing w:after="0" w:line="360" w:lineRule="auto"/>
-        <w:ind w:left="0" w:firstLine="709"/>
-        <w:jc w:val="both"/>
-        <w:rPr>
-          <w:rFonts w:ascii="Times New Roman" w:eastAsia="Times New Roman" w:hAnsi="Times New Roman" w:cs="Times New Roman"/>
-          <w:b/>
-          <w:iCs/>
-          <w:color w:val="000000"/>
-          <w:sz w:val="28"/>
-          <w:szCs w:val="28"/>
-          <w:shd w:val="clear" w:color="auto" w:fill="FFFFFF"/>
-          <w:lang w:val="uk-UA" w:eastAsia="ru-RU"/>
-        </w:rPr>
-      </w:pPr>
-    </w:p>
-    <w:p>
-      <w:pPr>
-        <w:pStyle w:val="a3"/>
-        <w:spacing w:after="0" w:line="360" w:lineRule="auto"/>
-        <w:ind w:left="0" w:firstLine="709"/>
-        <w:jc w:val="both"/>
-        <w:rPr>
-          <w:rFonts w:ascii="Times New Roman" w:eastAsia="Times New Roman" w:hAnsi="Times New Roman" w:cs="Times New Roman"/>
-          <w:iCs/>
-          <w:color w:val="000000"/>
-          <w:sz w:val="28"/>
-          <w:szCs w:val="28"/>
-          <w:shd w:val="clear" w:color="auto" w:fill="FFFFFF"/>
-          <w:lang w:val="uk-UA" w:eastAsia="ru-RU"/>
-        </w:rPr>
-      </w:pPr>
-      <w:r>
-        <w:rPr>
-          <w:rFonts w:ascii="Times New Roman" w:eastAsia="Times New Roman" w:hAnsi="Times New Roman" w:cs="Times New Roman"/>
-          <w:b/>
-          <w:iCs/>
-          <w:color w:val="000000"/>
-          <w:sz w:val="28"/>
-          <w:szCs w:val="28"/>
-          <w:shd w:val="clear" w:color="auto" w:fill="FFFFFF"/>
-          <w:lang w:val="uk-UA" w:eastAsia="ru-RU"/>
-        </w:rPr>
         <w:t>Висновки:</w:t>
       </w:r>
       <w:r>
@@ -3469,7 +4251,111 @@
           <w:shd w:val="clear" w:color="auto" w:fill="FFFFFF"/>
           <w:lang w:val="uk-UA" w:eastAsia="ru-RU"/>
         </w:rPr>
-        <w:t xml:space="preserve"> В ході виконання лабораторної роботи були вивчені види організаційних структур, а також був проведений аналіз різних типів організаційних структур підприємств. Отримано навички побудови організаційних структур в різних офісних додатках MS Office (інструментарій SmartArt), в MS Visio, і системах моделювання СА ERwin Process Modeler, ARIS</w:t>
+        <w:t xml:space="preserve"> В ході виконання лабораторної роботи були вивчені види організаційних структур, а також був проведений аналіз різних типів організаційних структур підприємств. Отримано навички побудови організаційних структур в різних офісних додатках MS Office (інструментарій </w:t>
+      </w:r>
+      <w:proofErr w:type="spellStart"/>
+      <w:r>
+        <w:rPr>
+          <w:rFonts w:ascii="Times New Roman" w:eastAsia="Times New Roman" w:hAnsi="Times New Roman" w:cs="Times New Roman"/>
+          <w:iCs/>
+          <w:color w:val="000000"/>
+          <w:sz w:val="28"/>
+          <w:szCs w:val="28"/>
+          <w:shd w:val="clear" w:color="auto" w:fill="FFFFFF"/>
+          <w:lang w:val="uk-UA" w:eastAsia="ru-RU"/>
+        </w:rPr>
+        <w:t>SmartArt</w:t>
+      </w:r>
+      <w:proofErr w:type="spellEnd"/>
+      <w:r>
+        <w:rPr>
+          <w:rFonts w:ascii="Times New Roman" w:eastAsia="Times New Roman" w:hAnsi="Times New Roman" w:cs="Times New Roman"/>
+          <w:iCs/>
+          <w:color w:val="000000"/>
+          <w:sz w:val="28"/>
+          <w:szCs w:val="28"/>
+          <w:shd w:val="clear" w:color="auto" w:fill="FFFFFF"/>
+          <w:lang w:val="uk-UA" w:eastAsia="ru-RU"/>
+        </w:rPr>
+        <w:t xml:space="preserve">), в MS Visio, і системах моделювання СА </w:t>
+      </w:r>
+      <w:proofErr w:type="spellStart"/>
+      <w:r>
+        <w:rPr>
+          <w:rFonts w:ascii="Times New Roman" w:eastAsia="Times New Roman" w:hAnsi="Times New Roman" w:cs="Times New Roman"/>
+          <w:iCs/>
+          <w:color w:val="000000"/>
+          <w:sz w:val="28"/>
+          <w:szCs w:val="28"/>
+          <w:shd w:val="clear" w:color="auto" w:fill="FFFFFF"/>
+          <w:lang w:val="uk-UA" w:eastAsia="ru-RU"/>
+        </w:rPr>
+        <w:t>ERwin</w:t>
+      </w:r>
+      <w:proofErr w:type="spellEnd"/>
+      <w:r>
+        <w:rPr>
+          <w:rFonts w:ascii="Times New Roman" w:eastAsia="Times New Roman" w:hAnsi="Times New Roman" w:cs="Times New Roman"/>
+          <w:iCs/>
+          <w:color w:val="000000"/>
+          <w:sz w:val="28"/>
+          <w:szCs w:val="28"/>
+          <w:shd w:val="clear" w:color="auto" w:fill="FFFFFF"/>
+          <w:lang w:val="uk-UA" w:eastAsia="ru-RU"/>
+        </w:rPr>
+        <w:t xml:space="preserve"> </w:t>
+      </w:r>
+      <w:proofErr w:type="spellStart"/>
+      <w:r>
+        <w:rPr>
+          <w:rFonts w:ascii="Times New Roman" w:eastAsia="Times New Roman" w:hAnsi="Times New Roman" w:cs="Times New Roman"/>
+          <w:iCs/>
+          <w:color w:val="000000"/>
+          <w:sz w:val="28"/>
+          <w:szCs w:val="28"/>
+          <w:shd w:val="clear" w:color="auto" w:fill="FFFFFF"/>
+          <w:lang w:val="uk-UA" w:eastAsia="ru-RU"/>
+        </w:rPr>
+        <w:t>Process</w:t>
+      </w:r>
+      <w:proofErr w:type="spellEnd"/>
+      <w:r>
+        <w:rPr>
+          <w:rFonts w:ascii="Times New Roman" w:eastAsia="Times New Roman" w:hAnsi="Times New Roman" w:cs="Times New Roman"/>
+          <w:iCs/>
+          <w:color w:val="000000"/>
+          <w:sz w:val="28"/>
+          <w:szCs w:val="28"/>
+          <w:shd w:val="clear" w:color="auto" w:fill="FFFFFF"/>
+          <w:lang w:val="uk-UA" w:eastAsia="ru-RU"/>
+        </w:rPr>
+        <w:t xml:space="preserve"> </w:t>
+      </w:r>
+      <w:proofErr w:type="spellStart"/>
+      <w:r>
+        <w:rPr>
+          <w:rFonts w:ascii="Times New Roman" w:eastAsia="Times New Roman" w:hAnsi="Times New Roman" w:cs="Times New Roman"/>
+          <w:iCs/>
+          <w:color w:val="000000"/>
+          <w:sz w:val="28"/>
+          <w:szCs w:val="28"/>
+          <w:shd w:val="clear" w:color="auto" w:fill="FFFFFF"/>
+          <w:lang w:val="uk-UA" w:eastAsia="ru-RU"/>
+        </w:rPr>
+        <w:t>Modeler</w:t>
+      </w:r>
+      <w:proofErr w:type="spellEnd"/>
+      <w:r>
+        <w:rPr>
+          <w:rFonts w:ascii="Times New Roman" w:eastAsia="Times New Roman" w:hAnsi="Times New Roman" w:cs="Times New Roman"/>
+          <w:iCs/>
+          <w:color w:val="000000"/>
+          <w:sz w:val="28"/>
+          <w:szCs w:val="28"/>
+          <w:shd w:val="clear" w:color="auto" w:fill="FFFFFF"/>
+          <w:lang w:val="uk-UA" w:eastAsia="ru-RU"/>
+        </w:rPr>
+        <w:t>, ARIS</w:t>
       </w:r>
       <w:r>
         <w:rPr>
@@ -3483,29 +4369,83 @@
         </w:rPr>
         <w:t xml:space="preserve">, </w:t>
       </w:r>
-      <w:r>
-        <w:rPr>
-          <w:rFonts w:ascii="Times New Roman" w:eastAsia="Times New Roman" w:hAnsi="Times New Roman" w:cs="Times New Roman"/>
-          <w:iCs/>
-          <w:color w:val="000000"/>
-          <w:sz w:val="28"/>
-          <w:szCs w:val="28"/>
-          <w:shd w:val="clear" w:color="auto" w:fill="FFFFFF"/>
-          <w:lang w:val="uk-UA" w:eastAsia="ru-RU"/>
-        </w:rPr>
-        <w:t>Business Studio</w:t>
-      </w:r>
-      <w:r>
-        <w:rPr>
-          <w:rFonts w:ascii="Times New Roman" w:eastAsia="Times New Roman" w:hAnsi="Times New Roman" w:cs="Times New Roman"/>
-          <w:iCs/>
-          <w:color w:val="000000"/>
-          <w:sz w:val="28"/>
-          <w:szCs w:val="28"/>
-          <w:shd w:val="clear" w:color="auto" w:fill="FFFFFF"/>
-          <w:lang w:val="uk-UA" w:eastAsia="ru-RU"/>
-        </w:rPr>
-        <w:t xml:space="preserve"> на прикладі компанії MedX. У висновку було проведено порівняльний аналіз процесів побудови організ</w:t>
+      <w:proofErr w:type="spellStart"/>
+      <w:r>
+        <w:rPr>
+          <w:rFonts w:ascii="Times New Roman" w:eastAsia="Times New Roman" w:hAnsi="Times New Roman" w:cs="Times New Roman"/>
+          <w:iCs/>
+          <w:color w:val="000000"/>
+          <w:sz w:val="28"/>
+          <w:szCs w:val="28"/>
+          <w:shd w:val="clear" w:color="auto" w:fill="FFFFFF"/>
+          <w:lang w:val="uk-UA" w:eastAsia="ru-RU"/>
+        </w:rPr>
+        <w:t>Business</w:t>
+      </w:r>
+      <w:proofErr w:type="spellEnd"/>
+      <w:r>
+        <w:rPr>
+          <w:rFonts w:ascii="Times New Roman" w:eastAsia="Times New Roman" w:hAnsi="Times New Roman" w:cs="Times New Roman"/>
+          <w:iCs/>
+          <w:color w:val="000000"/>
+          <w:sz w:val="28"/>
+          <w:szCs w:val="28"/>
+          <w:shd w:val="clear" w:color="auto" w:fill="FFFFFF"/>
+          <w:lang w:val="uk-UA" w:eastAsia="ru-RU"/>
+        </w:rPr>
+        <w:t xml:space="preserve"> </w:t>
+      </w:r>
+      <w:proofErr w:type="spellStart"/>
+      <w:r>
+        <w:rPr>
+          <w:rFonts w:ascii="Times New Roman" w:eastAsia="Times New Roman" w:hAnsi="Times New Roman" w:cs="Times New Roman"/>
+          <w:iCs/>
+          <w:color w:val="000000"/>
+          <w:sz w:val="28"/>
+          <w:szCs w:val="28"/>
+          <w:shd w:val="clear" w:color="auto" w:fill="FFFFFF"/>
+          <w:lang w:val="uk-UA" w:eastAsia="ru-RU"/>
+        </w:rPr>
+        <w:t>Studio</w:t>
+      </w:r>
+      <w:proofErr w:type="spellEnd"/>
+      <w:r>
+        <w:rPr>
+          <w:rFonts w:ascii="Times New Roman" w:eastAsia="Times New Roman" w:hAnsi="Times New Roman" w:cs="Times New Roman"/>
+          <w:iCs/>
+          <w:color w:val="000000"/>
+          <w:sz w:val="28"/>
+          <w:szCs w:val="28"/>
+          <w:shd w:val="clear" w:color="auto" w:fill="FFFFFF"/>
+          <w:lang w:val="uk-UA" w:eastAsia="ru-RU"/>
+        </w:rPr>
+        <w:t xml:space="preserve"> на прикладі компанії </w:t>
+      </w:r>
+      <w:proofErr w:type="spellStart"/>
+      <w:r>
+        <w:rPr>
+          <w:rFonts w:ascii="Times New Roman" w:eastAsia="Times New Roman" w:hAnsi="Times New Roman" w:cs="Times New Roman"/>
+          <w:iCs/>
+          <w:color w:val="000000"/>
+          <w:sz w:val="28"/>
+          <w:szCs w:val="28"/>
+          <w:shd w:val="clear" w:color="auto" w:fill="FFFFFF"/>
+          <w:lang w:val="uk-UA" w:eastAsia="ru-RU"/>
+        </w:rPr>
+        <w:t>MedX</w:t>
+      </w:r>
+      <w:proofErr w:type="spellEnd"/>
+      <w:r>
+        <w:rPr>
+          <w:rFonts w:ascii="Times New Roman" w:eastAsia="Times New Roman" w:hAnsi="Times New Roman" w:cs="Times New Roman"/>
+          <w:iCs/>
+          <w:color w:val="000000"/>
+          <w:sz w:val="28"/>
+          <w:szCs w:val="28"/>
+          <w:shd w:val="clear" w:color="auto" w:fill="FFFFFF"/>
+          <w:lang w:val="uk-UA" w:eastAsia="ru-RU"/>
+        </w:rPr>
+        <w:t>. У висновку було проведено порівняльний аналіз процесів побудови організ</w:t>
       </w:r>
       <w:r>
         <w:rPr>
@@ -3542,58 +4482,8 @@
 </w:document>
 </file>
 
-<file path=word/endnotes.xml><?xml version="1.0" encoding="utf-8"?>
-<w:endnotes xmlns:wpc="http://schemas.microsoft.com/office/word/2010/wordprocessingCanvas" xmlns:cx="http://schemas.microsoft.com/office/drawing/2014/chartex" xmlns:cx1="http://schemas.microsoft.com/office/drawing/2015/9/8/chartex" xmlns:cx2="http://schemas.microsoft.com/office/drawing/2015/10/21/chartex" xmlns:cx3="http://schemas.microsoft.com/office/drawing/2016/5/9/chartex" xmlns:cx4="http://schemas.microsoft.com/office/drawing/2016/5/10/chartex" xmlns:cx5="http://schemas.microsoft.com/office/drawing/2016/5/11/chartex" xmlns:cx6="http://schemas.microsoft.com/office/drawing/2016/5/12/chartex" xmlns:cx7="http://schemas.microsoft.com/office/drawing/2016/5/13/chartex" xmlns:cx8="http://schemas.microsoft.com/office/drawing/2016/5/14/chartex" xmlns:mc="http://schemas.openxmlformats.org/markup-compatibility/2006" xmlns:aink="http://schemas.microsoft.com/office/drawing/2016/ink" xmlns:am3d="http://schemas.microsoft.com/office/drawing/2017/model3d" xmlns:o="urn:schemas-microsoft-com:office:office" xmlns:r="http://schemas.openxmlformats.org/officeDocument/2006/relationships" xmlns:m="http://schemas.openxmlformats.org/officeDocument/2006/math" xmlns:v="urn:schemas-microsoft-com:vml" xmlns:wp14="http://schemas.microsoft.com/office/word/2010/wordprocessingDrawing" xmlns:wp="http://schemas.openxmlformats.org/drawingml/2006/wordprocessingDrawing" xmlns:w10="urn:schemas-microsoft-com:office:word" xmlns:w="http://schemas.openxmlformats.org/wordprocessingml/2006/main" xmlns:w14="http://schemas.microsoft.com/office/word/2010/wordml" xmlns:w15="http://schemas.microsoft.com/office/word/2012/wordml" xmlns:w16cid="http://schemas.microsoft.com/office/word/2016/wordml/cid" xmlns:w16se="http://schemas.microsoft.com/office/word/2015/wordml/symex" xmlns:wpg="http://schemas.microsoft.com/office/word/2010/wordprocessingGroup" xmlns:wpi="http://schemas.microsoft.com/office/word/2010/wordprocessingInk" xmlns:wne="http://schemas.microsoft.com/office/word/2006/wordml" xmlns:wps="http://schemas.microsoft.com/office/word/2010/wordprocessingShape" mc:Ignorable="w14 w15 w16se w16cid wp14">
-  <w:endnote w:type="separator" w:id="-1">
-    <w:p>
-      <w:pPr>
-        <w:spacing w:after="0" w:line="240" w:lineRule="auto"/>
-      </w:pPr>
-      <w:r>
-        <w:separator/>
-      </w:r>
-    </w:p>
-  </w:endnote>
-  <w:endnote w:type="continuationSeparator" w:id="0">
-    <w:p>
-      <w:pPr>
-        <w:spacing w:after="0" w:line="240" w:lineRule="auto"/>
-      </w:pPr>
-      <w:r>
-        <w:continuationSeparator/>
-      </w:r>
-    </w:p>
-  </w:endnote>
-</w:endnotes>
-</file>
-
-<file path=word/footnotes.xml><?xml version="1.0" encoding="utf-8"?>
-<w:footnotes xmlns:wpc="http://schemas.microsoft.com/office/word/2010/wordprocessingCanvas" xmlns:cx="http://schemas.microsoft.com/office/drawing/2014/chartex" xmlns:cx1="http://schemas.microsoft.com/office/drawing/2015/9/8/chartex" xmlns:cx2="http://schemas.microsoft.com/office/drawing/2015/10/21/chartex" xmlns:cx3="http://schemas.microsoft.com/office/drawing/2016/5/9/chartex" xmlns:cx4="http://schemas.microsoft.com/office/drawing/2016/5/10/chartex" xmlns:cx5="http://schemas.microsoft.com/office/drawing/2016/5/11/chartex" xmlns:cx6="http://schemas.microsoft.com/office/drawing/2016/5/12/chartex" xmlns:cx7="http://schemas.microsoft.com/office/drawing/2016/5/13/chartex" xmlns:cx8="http://schemas.microsoft.com/office/drawing/2016/5/14/chartex" xmlns:mc="http://schemas.openxmlformats.org/markup-compatibility/2006" xmlns:aink="http://schemas.microsoft.com/office/drawing/2016/ink" xmlns:am3d="http://schemas.microsoft.com/office/drawing/2017/model3d" xmlns:o="urn:schemas-microsoft-com:office:office" xmlns:r="http://schemas.openxmlformats.org/officeDocument/2006/relationships" xmlns:m="http://schemas.openxmlformats.org/officeDocument/2006/math" xmlns:v="urn:schemas-microsoft-com:vml" xmlns:wp14="http://schemas.microsoft.com/office/word/2010/wordprocessingDrawing" xmlns:wp="http://schemas.openxmlformats.org/drawingml/2006/wordprocessingDrawing" xmlns:w10="urn:schemas-microsoft-com:office:word" xmlns:w="http://schemas.openxmlformats.org/wordprocessingml/2006/main" xmlns:w14="http://schemas.microsoft.com/office/word/2010/wordml" xmlns:w15="http://schemas.microsoft.com/office/word/2012/wordml" xmlns:w16cid="http://schemas.microsoft.com/office/word/2016/wordml/cid" xmlns:w16se="http://schemas.microsoft.com/office/word/2015/wordml/symex" xmlns:wpg="http://schemas.microsoft.com/office/word/2010/wordprocessingGroup" xmlns:wpi="http://schemas.microsoft.com/office/word/2010/wordprocessingInk" xmlns:wne="http://schemas.microsoft.com/office/word/2006/wordml" xmlns:wps="http://schemas.microsoft.com/office/word/2010/wordprocessingShape" mc:Ignorable="w14 w15 w16se w16cid wp14">
-  <w:footnote w:type="separator" w:id="-1">
-    <w:p>
-      <w:pPr>
-        <w:spacing w:after="0" w:line="240" w:lineRule="auto"/>
-      </w:pPr>
-      <w:r>
-        <w:separator/>
-      </w:r>
-    </w:p>
-  </w:footnote>
-  <w:footnote w:type="continuationSeparator" w:id="0">
-    <w:p>
-      <w:pPr>
-        <w:spacing w:after="0" w:line="240" w:lineRule="auto"/>
-      </w:pPr>
-      <w:r>
-        <w:continuationSeparator/>
-      </w:r>
-    </w:p>
-  </w:footnote>
-</w:footnotes>
-</file>
-
 <file path=word/numbering.xml><?xml version="1.0" encoding="utf-8"?>
-<w:numbering xmlns:wpc="http://schemas.microsoft.com/office/word/2010/wordprocessingCanvas" xmlns:cx="http://schemas.microsoft.com/office/drawing/2014/chartex" xmlns:cx1="http://schemas.microsoft.com/office/drawing/2015/9/8/chartex" xmlns:cx2="http://schemas.microsoft.com/office/drawing/2015/10/21/chartex" xmlns:cx3="http://schemas.microsoft.com/office/drawing/2016/5/9/chartex" xmlns:cx4="http://schemas.microsoft.com/office/drawing/2016/5/10/chartex" xmlns:cx5="http://schemas.microsoft.com/office/drawing/2016/5/11/chartex" xmlns:cx6="http://schemas.microsoft.com/office/drawing/2016/5/12/chartex" xmlns:cx7="http://schemas.microsoft.com/office/drawing/2016/5/13/chartex" xmlns:cx8="http://schemas.microsoft.com/office/drawing/2016/5/14/chartex" xmlns:mc="http://schemas.openxmlformats.org/markup-compatibility/2006" xmlns:aink="http://schemas.microsoft.com/office/drawing/2016/ink" xmlns:am3d="http://schemas.microsoft.com/office/drawing/2017/model3d" xmlns:o="urn:schemas-microsoft-com:office:office" xmlns:r="http://schemas.openxmlformats.org/officeDocument/2006/relationships" xmlns:m="http://schemas.openxmlformats.org/officeDocument/2006/math" xmlns:v="urn:schemas-microsoft-com:vml" xmlns:wp14="http://schemas.microsoft.com/office/word/2010/wordprocessingDrawing" xmlns:wp="http://schemas.openxmlformats.org/drawingml/2006/wordprocessingDrawing" xmlns:w10="urn:schemas-microsoft-com:office:word" xmlns:w="http://schemas.openxmlformats.org/wordprocessingml/2006/main" xmlns:w14="http://schemas.microsoft.com/office/word/2010/wordml" xmlns:w15="http://schemas.microsoft.com/office/word/2012/wordml" xmlns:w16cid="http://schemas.microsoft.com/office/word/2016/wordml/cid" xmlns:w16se="http://schemas.microsoft.com/office/word/2015/wordml/symex" xmlns:wpg="http://schemas.microsoft.com/office/word/2010/wordprocessingGroup" xmlns:wpi="http://schemas.microsoft.com/office/word/2010/wordprocessingInk" xmlns:wne="http://schemas.microsoft.com/office/word/2006/wordml" xmlns:wps="http://schemas.microsoft.com/office/word/2010/wordprocessingShape" mc:Ignorable="w14 w15 w16se w16cid wp14">
+<w:numbering xmlns:wpc="http://schemas.microsoft.com/office/word/2010/wordprocessingCanvas" xmlns:cx="http://schemas.microsoft.com/office/drawing/2014/chartex" xmlns:cx1="http://schemas.microsoft.com/office/drawing/2015/9/8/chartex" xmlns:mc="http://schemas.openxmlformats.org/markup-compatibility/2006" xmlns:o="urn:schemas-microsoft-com:office:office" xmlns:r="http://schemas.openxmlformats.org/officeDocument/2006/relationships" xmlns:m="http://schemas.openxmlformats.org/officeDocument/2006/math" xmlns:v="urn:schemas-microsoft-com:vml" xmlns:wp14="http://schemas.microsoft.com/office/word/2010/wordprocessingDrawing" xmlns:wp="http://schemas.openxmlformats.org/drawingml/2006/wordprocessingDrawing" xmlns:w10="urn:schemas-microsoft-com:office:word" xmlns:w="http://schemas.openxmlformats.org/wordprocessingml/2006/main" xmlns:w14="http://schemas.microsoft.com/office/word/2010/wordml" xmlns:w15="http://schemas.microsoft.com/office/word/2012/wordml" xmlns:w16se="http://schemas.microsoft.com/office/word/2015/wordml/symex" xmlns:wpg="http://schemas.microsoft.com/office/word/2010/wordprocessingGroup" xmlns:wpi="http://schemas.microsoft.com/office/word/2010/wordprocessingInk" xmlns:wne="http://schemas.microsoft.com/office/word/2006/wordml" xmlns:wps="http://schemas.microsoft.com/office/word/2010/wordprocessingShape" mc:Ignorable="w14 w15 w16se wp14">
   <w:abstractNum w:abstractNumId="0" w15:restartNumberingAfterBreak="0">
     <w:nsid w:val="0D0F2697"/>
     <w:multiLevelType w:val="hybridMultilevel"/>
@@ -3690,7 +4580,7 @@
 </file>
 
 <file path=word/styles.xml><?xml version="1.0" encoding="utf-8"?>
-<w:styles xmlns:mc="http://schemas.openxmlformats.org/markup-compatibility/2006" xmlns:r="http://schemas.openxmlformats.org/officeDocument/2006/relationships" xmlns:w="http://schemas.openxmlformats.org/wordprocessingml/2006/main" xmlns:w14="http://schemas.microsoft.com/office/word/2010/wordml" xmlns:w15="http://schemas.microsoft.com/office/word/2012/wordml" xmlns:w16cid="http://schemas.microsoft.com/office/word/2016/wordml/cid" xmlns:w16se="http://schemas.microsoft.com/office/word/2015/wordml/symex" mc:Ignorable="w14 w15 w16se w16cid">
+<w:styles xmlns:mc="http://schemas.openxmlformats.org/markup-compatibility/2006" xmlns:r="http://schemas.openxmlformats.org/officeDocument/2006/relationships" xmlns:w="http://schemas.openxmlformats.org/wordprocessingml/2006/main" xmlns:w14="http://schemas.microsoft.com/office/word/2010/wordml" xmlns:w15="http://schemas.microsoft.com/office/word/2012/wordml" xmlns:w16se="http://schemas.microsoft.com/office/word/2015/wordml/symex" mc:Ignorable="w14 w15 w16se">
   <w:docDefaults>
     <w:rPrDefault>
       <w:rPr>
@@ -3706,7 +4596,7 @@
       </w:pPr>
     </w:pPrDefault>
   </w:docDefaults>
-  <w:latentStyles w:defLockedState="0" w:defUIPriority="99" w:defSemiHidden="0" w:defUnhideWhenUsed="0" w:defQFormat="0" w:count="376">
+  <w:latentStyles w:defLockedState="0" w:defUIPriority="99" w:defSemiHidden="0" w:defUnhideWhenUsed="0" w:defQFormat="0" w:count="371">
     <w:lsdException w:name="Normal" w:uiPriority="0" w:qFormat="1"/>
     <w:lsdException w:name="heading 1" w:uiPriority="9" w:qFormat="1"/>
     <w:lsdException w:name="heading 2" w:semiHidden="1" w:uiPriority="9" w:unhideWhenUsed="1" w:qFormat="1"/>
@@ -3812,6 +4702,7 @@
     <w:lsdException w:name="HTML Sample" w:semiHidden="1" w:unhideWhenUsed="1"/>
     <w:lsdException w:name="HTML Typewriter" w:semiHidden="1" w:unhideWhenUsed="1"/>
     <w:lsdException w:name="HTML Variable" w:semiHidden="1" w:unhideWhenUsed="1"/>
+    <w:lsdException w:name="Normal Table" w:semiHidden="1" w:unhideWhenUsed="1"/>
     <w:lsdException w:name="annotation subject" w:semiHidden="1" w:unhideWhenUsed="1"/>
     <w:lsdException w:name="No List" w:semiHidden="1" w:unhideWhenUsed="1"/>
     <w:lsdException w:name="Outline List 1" w:semiHidden="1" w:unhideWhenUsed="1"/>
@@ -3854,8 +4745,11 @@
     <w:lsdException w:name="Table Contemporary" w:semiHidden="1" w:unhideWhenUsed="1"/>
     <w:lsdException w:name="Table Elegant" w:semiHidden="1" w:unhideWhenUsed="1"/>
     <w:lsdException w:name="Table Professional" w:semiHidden="1" w:unhideWhenUsed="1"/>
+    <w:lsdException w:name="Table Subtle 1" w:semiHidden="1" w:unhideWhenUsed="1"/>
     <w:lsdException w:name="Table Subtle 2" w:semiHidden="1" w:unhideWhenUsed="1"/>
     <w:lsdException w:name="Table Web 1" w:semiHidden="1" w:unhideWhenUsed="1"/>
+    <w:lsdException w:name="Table Web 2" w:semiHidden="1" w:unhideWhenUsed="1"/>
+    <w:lsdException w:name="Table Web 3" w:semiHidden="1" w:unhideWhenUsed="1"/>
     <w:lsdException w:name="Balloon Text" w:semiHidden="1" w:unhideWhenUsed="1"/>
     <w:lsdException w:name="Table Grid" w:uiPriority="39"/>
     <w:lsdException w:name="Table Theme" w:semiHidden="1" w:unhideWhenUsed="1"/>
@@ -4074,11 +4968,6 @@
     <w:lsdException w:name="List Table 5 Dark Accent 6" w:uiPriority="50"/>
     <w:lsdException w:name="List Table 6 Colorful Accent 6" w:uiPriority="51"/>
     <w:lsdException w:name="List Table 7 Colorful Accent 6" w:uiPriority="52"/>
-    <w:lsdException w:name="Mention" w:semiHidden="1" w:unhideWhenUsed="1"/>
-    <w:lsdException w:name="Smart Hyperlink" w:semiHidden="1" w:unhideWhenUsed="1"/>
-    <w:lsdException w:name="Hashtag" w:semiHidden="1" w:unhideWhenUsed="1"/>
-    <w:lsdException w:name="Unresolved Mention" w:semiHidden="1" w:unhideWhenUsed="1"/>
-    <w:lsdException w:name="Smart Link" w:semiHidden="1" w:unhideWhenUsed="1"/>
   </w:latentStyles>
   <w:style w:type="paragraph" w:default="1" w:styleId="a">
     <w:name w:val="Normal"/>
@@ -4133,50 +5022,6 @@
     <w:rPr>
       <w:rFonts w:ascii="Calibri" w:eastAsia="Calibri" w:hAnsi="Calibri" w:cs="Times New Roman"/>
     </w:rPr>
-  </w:style>
-  <w:style w:type="paragraph" w:styleId="a5">
-    <w:name w:val="header"/>
-    <w:basedOn w:val="a"/>
-    <w:link w:val="a6"/>
-    <w:uiPriority w:val="99"/>
-    <w:unhideWhenUsed/>
-    <w:rsid w:val="005143E4"/>
-    <w:pPr>
-      <w:tabs>
-        <w:tab w:val="center" w:pos="4844"/>
-        <w:tab w:val="right" w:pos="9689"/>
-      </w:tabs>
-      <w:spacing w:after="0" w:line="240" w:lineRule="auto"/>
-    </w:pPr>
-  </w:style>
-  <w:style w:type="character" w:customStyle="1" w:styleId="a6">
-    <w:name w:val="Верхний колонтитул Знак"/>
-    <w:basedOn w:val="a0"/>
-    <w:link w:val="a5"/>
-    <w:uiPriority w:val="99"/>
-    <w:rsid w:val="005143E4"/>
-  </w:style>
-  <w:style w:type="paragraph" w:styleId="a7">
-    <w:name w:val="footer"/>
-    <w:basedOn w:val="a"/>
-    <w:link w:val="a8"/>
-    <w:uiPriority w:val="99"/>
-    <w:unhideWhenUsed/>
-    <w:rsid w:val="005143E4"/>
-    <w:pPr>
-      <w:tabs>
-        <w:tab w:val="center" w:pos="4844"/>
-        <w:tab w:val="right" w:pos="9689"/>
-      </w:tabs>
-      <w:spacing w:after="0" w:line="240" w:lineRule="auto"/>
-    </w:pPr>
-  </w:style>
-  <w:style w:type="character" w:customStyle="1" w:styleId="a8">
-    <w:name w:val="Нижний колонтитул Знак"/>
-    <w:basedOn w:val="a0"/>
-    <w:link w:val="a7"/>
-    <w:uiPriority w:val="99"/>
-    <w:rsid w:val="005143E4"/>
   </w:style>
 </w:styles>
 </file>

</xml_diff>